<commit_message>
Transcrevi a introdução no word
</commit_message>
<xml_diff>
--- a/Word/TCC.docx
+++ b/Word/TCC.docx
@@ -4,9 +4,328 @@
   <w:body>
     <w:p>
       <w:pPr>
+        <w:rPr>
+          <w:noProof/>
+        </w:rPr>
+        <w:sectPr>
+          <w:type w:val="continuous"/>
+          <w:pgSz w:w="11906" w:h="16838"/>
+          <w:pgMar w:top="1417" w:right="1701" w:bottom="1417" w:left="1701" w:header="708" w:footer="708" w:gutter="0"/>
+          <w:cols w:space="708"/>
+          <w:docGrid w:linePitch="360"/>
+        </w:sectPr>
+      </w:pPr>
+      <w:r>
+        <w:fldChar w:fldCharType="begin"/>
+      </w:r>
+      <w:r>
+        <w:instrText xml:space="preserve"> INDEX \r \c "1" \z "1046" </w:instrText>
+      </w:r>
+      <w:r>
+        <w:fldChar w:fldCharType="separate"/>
+      </w:r>
+    </w:p>
+    <w:p>
+      <w:pPr>
+        <w:pStyle w:val="Remissivo1"/>
+        <w:tabs>
+          <w:tab w:val="right" w:leader="dot" w:pos="8494"/>
+        </w:tabs>
+        <w:rPr>
+          <w:noProof/>
+        </w:rPr>
+      </w:pPr>
+      <w:r>
+        <w:rPr>
+          <w:i/>
+          <w:noProof/>
+        </w:rPr>
+        <w:t>ADC</w:t>
+      </w:r>
+      <w:r>
+        <w:rPr>
+          <w:noProof/>
+        </w:rPr>
+        <w:t xml:space="preserve">     Analog-digital converter, 5</w:t>
+      </w:r>
+    </w:p>
+    <w:p>
+      <w:pPr>
+        <w:pStyle w:val="Remissivo1"/>
+        <w:tabs>
+          <w:tab w:val="right" w:leader="dot" w:pos="8494"/>
+        </w:tabs>
+        <w:rPr>
+          <w:noProof/>
+        </w:rPr>
+      </w:pPr>
+      <w:r>
+        <w:rPr>
+          <w:noProof/>
+        </w:rPr>
+        <w:t>ARM    Advanced RISC Machine, 7</w:t>
+      </w:r>
+    </w:p>
+    <w:p>
+      <w:pPr>
+        <w:pStyle w:val="Remissivo1"/>
+        <w:tabs>
+          <w:tab w:val="right" w:leader="dot" w:pos="8494"/>
+        </w:tabs>
+        <w:rPr>
+          <w:noProof/>
+        </w:rPr>
+      </w:pPr>
+      <w:r>
+        <w:rPr>
+          <w:noProof/>
+        </w:rPr>
+        <w:t>BBB     BeagleBone Black, 7</w:t>
+      </w:r>
+    </w:p>
+    <w:p>
+      <w:pPr>
+        <w:pStyle w:val="Remissivo1"/>
+        <w:tabs>
+          <w:tab w:val="right" w:leader="dot" w:pos="8494"/>
+        </w:tabs>
+        <w:rPr>
+          <w:noProof/>
+        </w:rPr>
+      </w:pPr>
+      <w:r>
+        <w:rPr>
+          <w:i/>
+          <w:noProof/>
+        </w:rPr>
+        <w:t xml:space="preserve">CPU   </w:t>
+      </w:r>
+      <w:r>
+        <w:rPr>
+          <w:i/>
+          <w:noProof/>
+        </w:rPr>
+        <w:t xml:space="preserve">  </w:t>
+      </w:r>
+      <w:r>
+        <w:rPr>
+          <w:noProof/>
+        </w:rPr>
+        <w:t>Central Processing Unit, 5</w:t>
+      </w:r>
+    </w:p>
+    <w:p>
+      <w:pPr>
+        <w:pStyle w:val="Remissivo1"/>
+        <w:tabs>
+          <w:tab w:val="right" w:leader="dot" w:pos="8494"/>
+        </w:tabs>
+        <w:rPr>
+          <w:noProof/>
+        </w:rPr>
+      </w:pPr>
+      <w:r>
+        <w:rPr>
+          <w:noProof/>
+        </w:rPr>
+        <w:t>DAC     Digital-Analog Converters, 5</w:t>
+      </w:r>
+    </w:p>
+    <w:p>
+      <w:pPr>
+        <w:pStyle w:val="Remissivo1"/>
+        <w:tabs>
+          <w:tab w:val="right" w:leader="dot" w:pos="8494"/>
+        </w:tabs>
+        <w:rPr>
+          <w:noProof/>
+        </w:rPr>
+      </w:pPr>
+      <w:r>
+        <w:rPr>
+          <w:noProof/>
+        </w:rPr>
+        <w:t>DAQ     Data acquisition system, 2</w:t>
+      </w:r>
+    </w:p>
+    <w:p>
+      <w:pPr>
+        <w:pStyle w:val="Remissivo1"/>
+        <w:tabs>
+          <w:tab w:val="right" w:leader="dot" w:pos="8494"/>
+        </w:tabs>
+        <w:rPr>
+          <w:noProof/>
+        </w:rPr>
+      </w:pPr>
+      <w:r>
+        <w:rPr>
+          <w:noProof/>
+        </w:rPr>
+        <w:t>GPU     graphics processing unit, 7</w:t>
+      </w:r>
+    </w:p>
+    <w:p>
+      <w:pPr>
+        <w:pStyle w:val="Remissivo1"/>
+        <w:tabs>
+          <w:tab w:val="right" w:leader="dot" w:pos="8494"/>
+        </w:tabs>
+        <w:rPr>
+          <w:noProof/>
+        </w:rPr>
+      </w:pPr>
+      <w:r>
+        <w:rPr>
+          <w:noProof/>
+        </w:rPr>
+        <w:t>I/O        input &amp; output, 8</w:t>
+      </w:r>
+    </w:p>
+    <w:p>
+      <w:pPr>
+        <w:pStyle w:val="Remissivo1"/>
+        <w:tabs>
+          <w:tab w:val="right" w:leader="dot" w:pos="8494"/>
+        </w:tabs>
+        <w:rPr>
+          <w:noProof/>
+        </w:rPr>
+      </w:pPr>
+      <w:r>
+        <w:rPr>
+          <w:noProof/>
+        </w:rPr>
+        <w:t>NI         National Instruments, 4</w:t>
+      </w:r>
+    </w:p>
+    <w:p>
+      <w:pPr>
+        <w:pStyle w:val="Remissivo1"/>
+        <w:tabs>
+          <w:tab w:val="right" w:leader="dot" w:pos="8494"/>
+        </w:tabs>
+        <w:rPr>
+          <w:noProof/>
+        </w:rPr>
+      </w:pPr>
+      <w:r>
+        <w:rPr>
+          <w:noProof/>
+        </w:rPr>
+        <w:t>PCI       Peripheral Component Interconnect, 2</w:t>
+      </w:r>
+    </w:p>
+    <w:p>
+      <w:pPr>
+        <w:pStyle w:val="Remissivo1"/>
+        <w:tabs>
+          <w:tab w:val="right" w:leader="dot" w:pos="8494"/>
+        </w:tabs>
+        <w:rPr>
+          <w:noProof/>
+        </w:rPr>
+      </w:pPr>
+      <w:r>
+        <w:rPr>
+          <w:noProof/>
+        </w:rPr>
+        <w:t>PCI-e    PCI-express, 2</w:t>
+      </w:r>
+    </w:p>
+    <w:p>
+      <w:pPr>
+        <w:pStyle w:val="Remissivo1"/>
+        <w:tabs>
+          <w:tab w:val="right" w:leader="dot" w:pos="8494"/>
+        </w:tabs>
+        <w:rPr>
+          <w:noProof/>
+        </w:rPr>
+      </w:pPr>
+      <w:r>
+        <w:rPr>
+          <w:noProof/>
+        </w:rPr>
+        <w:t>PRU      Programmable Real-Time Unit, 7</w:t>
+      </w:r>
+    </w:p>
+    <w:p>
+      <w:pPr>
+        <w:pStyle w:val="Remissivo1"/>
+        <w:tabs>
+          <w:tab w:val="right" w:leader="dot" w:pos="8494"/>
+        </w:tabs>
+        <w:rPr>
+          <w:noProof/>
+        </w:rPr>
+      </w:pPr>
+      <w:r>
+        <w:rPr>
+          <w:noProof/>
+        </w:rPr>
+        <w:t>SOC      System on Chip, 5</w:t>
+      </w:r>
+    </w:p>
+    <w:p>
+      <w:pPr>
+        <w:pStyle w:val="Remissivo1"/>
+        <w:tabs>
+          <w:tab w:val="right" w:leader="dot" w:pos="8494"/>
+        </w:tabs>
+        <w:rPr>
+          <w:noProof/>
+        </w:rPr>
+      </w:pPr>
+      <w:r>
+        <w:rPr>
+          <w:i/>
+          <w:noProof/>
+        </w:rPr>
+        <w:t xml:space="preserve">USB      </w:t>
+      </w:r>
+      <w:r>
+        <w:rPr>
+          <w:noProof/>
+        </w:rPr>
+        <w:t>Universal Serial Bus, 3</w:t>
+      </w:r>
+    </w:p>
+    <w:p>
+      <w:pPr>
+        <w:rPr>
+          <w:noProof/>
+        </w:rPr>
+        <w:sectPr>
+          <w:type w:val="continuous"/>
+          <w:pgSz w:w="11906" w:h="16838"/>
+          <w:pgMar w:top="1417" w:right="1701" w:bottom="1417" w:left="1701" w:header="708" w:footer="708" w:gutter="0"/>
+          <w:cols w:space="720"/>
+          <w:docGrid w:linePitch="360"/>
+        </w:sectPr>
+      </w:pPr>
+    </w:p>
+    <w:p>
+      <w:r>
+        <w:fldChar w:fldCharType="end"/>
+      </w:r>
+    </w:p>
+    <w:p>
+      <w:pPr>
+        <w:spacing w:after="160" w:line="259" w:lineRule="auto"/>
+        <w:ind w:firstLine="0"/>
+        <w:jc w:val="left"/>
+      </w:pPr>
+      <w:r>
+        <w:br w:type="page"/>
+      </w:r>
+    </w:p>
+    <w:p>
+      <w:pPr>
         <w:pStyle w:val="Ttulo1"/>
       </w:pPr>
       <w:r>
+        <w:lastRenderedPageBreak/>
         <w:t>Introdução</w:t>
       </w:r>
     </w:p>
@@ -18,10 +337,37 @@
         <w:rPr>
           <w:rStyle w:val="nfase"/>
         </w:rPr>
-        <w:t>Data acquisition systems</w:t>
-      </w:r>
-      <w:r>
-        <w:t>), é um dispositivo, ou um conjunto deles, capaz de coletar, armazenar e distribuir uma determinada informação de tal forma que esta, posteriormente possa ser manipulada ou utilizada para entender melhor um certo fenômeno. Na prática esses sistemas são utilizados para capturar dados de uma determinada variável física de um processo, geralmente vinda de um sensor.</w:t>
+        <w:t>Data acquisition system</w:t>
+      </w:r>
+      <w:r>
+        <w:t>)</w:t>
+      </w:r>
+      <w:r>
+        <w:fldChar w:fldCharType="begin"/>
+      </w:r>
+      <w:r>
+        <w:instrText xml:space="preserve"> XE "</w:instrText>
+      </w:r>
+      <w:r>
+        <w:instrText>DAQ</w:instrText>
+      </w:r>
+      <w:r>
+        <w:instrText xml:space="preserve">      </w:instrText>
+      </w:r>
+      <w:r>
+        <w:rPr>
+          <w:rStyle w:val="nfase"/>
+        </w:rPr>
+        <w:instrText>Data acquisition system</w:instrText>
+      </w:r>
+      <w:r>
+        <w:instrText xml:space="preserve">" </w:instrText>
+      </w:r>
+      <w:r>
+        <w:fldChar w:fldCharType="end"/>
+      </w:r>
+      <w:r>
+        <w:t>, é um dispositivo, ou um conjunto deles, capaz de coletar, armazenar e distribuir uma determinada informação de tal forma que esta, posteriormente possa ser manipulada ou utilizada para entender melhor um certo fenômeno. Na prática esses sistemas são utilizados para capturar dados de uma determinada variável física de um processo, geralmente vinda de um sensor.</w:t>
       </w:r>
     </w:p>
     <w:p>
@@ -179,6 +525,30 @@
         <w:t>)</w:t>
       </w:r>
       <w:r>
+        <w:fldChar w:fldCharType="begin"/>
+      </w:r>
+      <w:r>
+        <w:instrText xml:space="preserve"> XE "</w:instrText>
+      </w:r>
+      <w:r>
+        <w:instrText>PCI</w:instrText>
+      </w:r>
+      <w:r>
+        <w:instrText xml:space="preserve">      </w:instrText>
+      </w:r>
+      <w:r>
+        <w:rPr>
+          <w:rStyle w:val="nfase"/>
+        </w:rPr>
+        <w:instrText>Peripheral Component Interconnect</w:instrText>
+      </w:r>
+      <w:r>
+        <w:instrText xml:space="preserve">" </w:instrText>
+      </w:r>
+      <w:r>
+        <w:fldChar w:fldCharType="end"/>
+      </w:r>
+      <w:r>
         <w:t xml:space="preserve">. Hoje em dia os </w:t>
       </w:r>
       <w:r>
@@ -197,7 +567,34 @@
         <w:t>PCI-express</w:t>
       </w:r>
       <w:r>
-        <w:t xml:space="preserve">), um barramento com elevadíssima taxa de transferência de dados, podendo chegar a 32Gbps para o padrão PCI-e 4.0 </w:t>
+        <w:t>)</w:t>
+      </w:r>
+      <w:r>
+        <w:fldChar w:fldCharType="begin"/>
+      </w:r>
+      <w:r>
+        <w:instrText xml:space="preserve"> XE "</w:instrText>
+      </w:r>
+      <w:r>
+        <w:instrText>PCI-e</w:instrText>
+      </w:r>
+      <w:r>
+        <w:instrText xml:space="preserve">      </w:instrText>
+      </w:r>
+      <w:r>
+        <w:rPr>
+          <w:rStyle w:val="nfase"/>
+        </w:rPr>
+        <w:instrText>PCI-express</w:instrText>
+      </w:r>
+      <w:r>
+        <w:instrText xml:space="preserve">" </w:instrText>
+      </w:r>
+      <w:r>
+        <w:fldChar w:fldCharType="end"/>
+      </w:r>
+      <w:r>
+        <w:t xml:space="preserve">, um barramento com elevadíssima taxa de transferência de dados, podendo chegar a 32Gbps para o padrão PCI-e 4.0 </w:t>
       </w:r>
       <w:sdt>
         <w:sdtPr>
@@ -324,14 +721,27 @@
       <w:r>
         <w:t xml:space="preserve">Figura </w:t>
       </w:r>
-      <w:fldSimple w:instr=" SEQ Figura \* ARABIC ">
-        <w:r>
-          <w:rPr>
-            <w:noProof/>
-          </w:rPr>
-          <w:t>1</w:t>
-        </w:r>
-      </w:fldSimple>
+      <w:r>
+        <w:fldChar w:fldCharType="begin"/>
+      </w:r>
+      <w:r>
+        <w:instrText xml:space="preserve"> SEQ Figura \* ARABIC </w:instrText>
+      </w:r>
+      <w:r>
+        <w:fldChar w:fldCharType="separate"/>
+      </w:r>
+      <w:r>
+        <w:rPr>
+          <w:noProof/>
+        </w:rPr>
+        <w:t>1</w:t>
+      </w:r>
+      <w:r>
+        <w:rPr>
+          <w:noProof/>
+        </w:rPr>
+        <w:fldChar w:fldCharType="end"/>
+      </w:r>
       <w:bookmarkEnd w:id="0"/>
       <w:r>
         <w:t xml:space="preserve">: </w:t>
@@ -404,7 +814,13 @@
         </w:rPr>
       </w:pPr>
       <w:r>
-        <w:t xml:space="preserve">Os modelos de DAQs na forma de extensão de placas para PCS foram bastantes comuns na década de 90, porém estas classes de dispositivos podem sofrer interferência eletromagnética e eletroestática devido as máquinas rotativas dos computadores, como </w:t>
+        <w:t>Os modelos de DAQs na forma de extensão de placas para PC</w:t>
+      </w:r>
+      <w:r>
+        <w:t>s</w:t>
+      </w:r>
+      <w:r>
+        <w:t xml:space="preserve"> foram bastantes comuns na década de 90, porém estas classes de dispositivos podem sofrer interferência eletromagnética e eletroestática devido as máquinas rotativas dos computadores, como </w:t>
       </w:r>
       <w:r>
         <w:rPr>
@@ -428,16 +844,14 @@
         </w:rPr>
         <w:t xml:space="preserve">O fato de </w:t>
       </w:r>
-      <w:proofErr w:type="spellStart"/>
-      <w:r>
-        <w:rPr>
-          <w:rStyle w:val="nfase"/>
-          <w:i w:val="0"/>
-          <w:lang w:val="pt-BR"/>
-        </w:rPr>
-        <w:t>está</w:t>
-      </w:r>
-      <w:proofErr w:type="spellEnd"/>
+      <w:r>
+        <w:rPr>
+          <w:rStyle w:val="nfase"/>
+          <w:i w:val="0"/>
+          <w:lang w:val="pt-BR"/>
+        </w:rPr>
+        <w:t>estar</w:t>
+      </w:r>
       <w:r>
         <w:rPr>
           <w:rStyle w:val="nfase"/>
@@ -562,7 +976,72 @@
           <w:i w:val="0"/>
           <w:lang w:val="pt-BR"/>
         </w:rPr>
-        <w:t xml:space="preserve">a USB (Universal Serial Bus), a partir da versão 2.0, a Ethernet e redes sem fio de alta velocidade como Wi-Fi, permitindo o surgimento de </w:t>
+        <w:t>a USB (</w:t>
+      </w:r>
+      <w:r>
+        <w:rPr>
+          <w:rStyle w:val="nfase"/>
+        </w:rPr>
+        <w:t>Universal Serial Bus</w:t>
+      </w:r>
+      <w:r>
+        <w:rPr>
+          <w:rStyle w:val="nfase"/>
+          <w:i w:val="0"/>
+          <w:lang w:val="pt-BR"/>
+        </w:rPr>
+        <w:t>)</w:t>
+      </w:r>
+      <w:r>
+        <w:rPr>
+          <w:rStyle w:val="nfase"/>
+          <w:i w:val="0"/>
+          <w:lang w:val="pt-BR"/>
+        </w:rPr>
+        <w:fldChar w:fldCharType="begin"/>
+      </w:r>
+      <w:r>
+        <w:instrText xml:space="preserve"> XE "</w:instrText>
+      </w:r>
+      <w:r>
+        <w:rPr>
+          <w:rStyle w:val="nfase"/>
+          <w:i w:val="0"/>
+          <w:lang w:val="pt-BR"/>
+        </w:rPr>
+        <w:instrText>USB</w:instrText>
+      </w:r>
+      <w:r>
+        <w:rPr>
+          <w:rStyle w:val="nfase"/>
+          <w:i w:val="0"/>
+        </w:rPr>
+        <w:instrText xml:space="preserve">      </w:instrText>
+      </w:r>
+      <w:r>
+        <w:rPr>
+          <w:rStyle w:val="nfase"/>
+        </w:rPr>
+        <w:instrText>Universal Serial Bus</w:instrText>
+      </w:r>
+      <w:r>
+        <w:instrText xml:space="preserve">" </w:instrText>
+      </w:r>
+      <w:r>
+        <w:rPr>
+          <w:rStyle w:val="nfase"/>
+          <w:i w:val="0"/>
+          <w:lang w:val="pt-BR"/>
+        </w:rPr>
+        <w:fldChar w:fldCharType="end"/>
+      </w:r>
+      <w:r>
+        <w:rPr>
+          <w:rStyle w:val="nfase"/>
+          <w:i w:val="0"/>
+          <w:lang w:val="pt-BR"/>
+        </w:rPr>
+        <w:t xml:space="preserve">, a partir da versão 2.0, a Ethernet e redes sem fio de alta velocidade como Wi-Fi, permitindo o surgimento de </w:t>
       </w:r>
       <w:r>
         <w:rPr>
@@ -639,15 +1118,7 @@
           <w:i w:val="0"/>
           <w:lang w:val="pt-BR"/>
         </w:rPr>
-        <w:t xml:space="preserve">Questão </w:t>
-      </w:r>
-      <w:r>
-        <w:rPr>
-          <w:rStyle w:val="nfase"/>
-          <w:i w:val="0"/>
-          <w:lang w:val="pt-BR"/>
-        </w:rPr>
-        <w:t>econômica</w:t>
+        <w:t>Situação atual dos DAQs</w:t>
       </w:r>
     </w:p>
     <w:p>
@@ -753,7 +1224,64 @@
           <w:i w:val="0"/>
           <w:lang w:val="pt-BR"/>
         </w:rPr>
-        <w:t xml:space="preserve">), grande fabricante do ramo, vende DAQs que variam de </w:t>
+        <w:t>)</w:t>
+      </w:r>
+      <w:r>
+        <w:rPr>
+          <w:rStyle w:val="nfase"/>
+          <w:i w:val="0"/>
+          <w:lang w:val="pt-BR"/>
+        </w:rPr>
+        <w:fldChar w:fldCharType="begin"/>
+      </w:r>
+      <w:r>
+        <w:instrText xml:space="preserve"> XE "</w:instrText>
+      </w:r>
+      <w:r>
+        <w:rPr>
+          <w:rStyle w:val="nfase"/>
+          <w:i w:val="0"/>
+          <w:lang w:val="pt-BR"/>
+        </w:rPr>
+        <w:instrText>NI</w:instrText>
+      </w:r>
+      <w:r>
+        <w:rPr>
+          <w:rStyle w:val="nfase"/>
+        </w:rPr>
+        <w:instrText xml:space="preserve">      </w:instrText>
+      </w:r>
+      <w:proofErr w:type="spellStart"/>
+      <w:r>
+        <w:instrText>National</w:instrText>
+      </w:r>
+      <w:proofErr w:type="spellEnd"/>
+      <w:r>
+        <w:instrText xml:space="preserve"> </w:instrText>
+      </w:r>
+      <w:proofErr w:type="spellStart"/>
+      <w:r>
+        <w:instrText>Instruments</w:instrText>
+      </w:r>
+      <w:proofErr w:type="spellEnd"/>
+      <w:r>
+        <w:instrText xml:space="preserve">" </w:instrText>
+      </w:r>
+      <w:r>
+        <w:rPr>
+          <w:rStyle w:val="nfase"/>
+          <w:i w:val="0"/>
+          <w:lang w:val="pt-BR"/>
+        </w:rPr>
+        <w:fldChar w:fldCharType="end"/>
+      </w:r>
+      <w:r>
+        <w:rPr>
+          <w:rStyle w:val="nfase"/>
+          <w:i w:val="0"/>
+          <w:lang w:val="pt-BR"/>
+        </w:rPr>
+        <w:t xml:space="preserve">, grande fabricante do ramo, vende DAQs que variam de </w:t>
       </w:r>
       <m:oMath>
         <m:r>
@@ -1111,14 +1639,27 @@
       <w:r>
         <w:t xml:space="preserve">Figura </w:t>
       </w:r>
-      <w:fldSimple w:instr=" SEQ Figura \* ARABIC ">
-        <w:r>
-          <w:rPr>
-            <w:noProof/>
-          </w:rPr>
-          <w:t>2</w:t>
-        </w:r>
-      </w:fldSimple>
+      <w:r>
+        <w:fldChar w:fldCharType="begin"/>
+      </w:r>
+      <w:r>
+        <w:instrText xml:space="preserve"> SEQ Figura \* ARABIC </w:instrText>
+      </w:r>
+      <w:r>
+        <w:fldChar w:fldCharType="separate"/>
+      </w:r>
+      <w:r>
+        <w:rPr>
+          <w:noProof/>
+        </w:rPr>
+        <w:t>2</w:t>
+      </w:r>
+      <w:r>
+        <w:rPr>
+          <w:noProof/>
+        </w:rPr>
+        <w:fldChar w:fldCharType="end"/>
+      </w:r>
       <w:r>
         <w:t>:</w:t>
       </w:r>
@@ -1160,8 +1701,6 @@
         </w:rPr>
         <w:t>Novas soluções</w:t>
       </w:r>
-      <w:bookmarkStart w:id="1" w:name="_GoBack"/>
-      <w:bookmarkEnd w:id="1"/>
     </w:p>
     <w:p>
       <w:pPr>
@@ -1200,7 +1739,58 @@
           <w:i w:val="0"/>
           <w:lang w:val="pt-BR"/>
         </w:rPr>
-        <w:t>) capaz de gerenciar os dados de entrada do ADC (</w:t>
+        <w:t>)</w:t>
+      </w:r>
+      <w:r>
+        <w:rPr>
+          <w:rStyle w:val="nfase"/>
+          <w:i w:val="0"/>
+          <w:lang w:val="pt-BR"/>
+        </w:rPr>
+        <w:fldChar w:fldCharType="begin"/>
+      </w:r>
+      <w:r>
+        <w:instrText xml:space="preserve"> XE "</w:instrText>
+      </w:r>
+      <w:r>
+        <w:rPr>
+          <w:rStyle w:val="nfase"/>
+          <w:i w:val="0"/>
+          <w:lang w:val="pt-BR"/>
+        </w:rPr>
+        <w:instrText>CPU</w:instrText>
+      </w:r>
+      <w:r>
+        <w:rPr>
+          <w:rStyle w:val="nfase"/>
+          <w:i w:val="0"/>
+        </w:rPr>
+        <w:instrText xml:space="preserve">      </w:instrText>
+      </w:r>
+      <w:r>
+        <w:rPr>
+          <w:rStyle w:val="nfase"/>
+        </w:rPr>
+        <w:instrText>Central Processing Unit</w:instrText>
+      </w:r>
+      <w:r>
+        <w:instrText xml:space="preserve">" </w:instrText>
+      </w:r>
+      <w:r>
+        <w:rPr>
+          <w:rStyle w:val="nfase"/>
+          <w:i w:val="0"/>
+          <w:lang w:val="pt-BR"/>
+        </w:rPr>
+        <w:fldChar w:fldCharType="end"/>
+      </w:r>
+      <w:r>
+        <w:rPr>
+          <w:rStyle w:val="nfase"/>
+          <w:i w:val="0"/>
+          <w:lang w:val="pt-BR"/>
+        </w:rPr>
+        <w:t xml:space="preserve"> capaz de gerenciar os dados de entrada do ADC (</w:t>
       </w:r>
       <w:r>
         <w:rPr>
@@ -1238,7 +1828,66 @@
           <w:i w:val="0"/>
           <w:lang w:val="pt-BR"/>
         </w:rPr>
-        <w:t>) e a interface de comunicação. Um esquemático desta topologia pode ser visto na figura</w:t>
+        <w:t>)</w:t>
+      </w:r>
+      <w:r>
+        <w:rPr>
+          <w:rStyle w:val="nfase"/>
+          <w:i w:val="0"/>
+          <w:lang w:val="pt-BR"/>
+        </w:rPr>
+        <w:fldChar w:fldCharType="begin"/>
+      </w:r>
+      <w:r>
+        <w:instrText xml:space="preserve"> XE "</w:instrText>
+      </w:r>
+      <w:proofErr w:type="gramStart"/>
+      <w:r>
+        <w:rPr>
+          <w:rStyle w:val="nfase"/>
+          <w:i w:val="0"/>
+          <w:lang w:val="pt-BR"/>
+        </w:rPr>
+        <w:instrText>ADC</w:instrText>
+      </w:r>
+      <w:r>
+        <w:rPr>
+          <w:rStyle w:val="nfase"/>
+          <w:i w:val="0"/>
+        </w:rPr>
+        <w:instrText>:</w:instrText>
+      </w:r>
+      <w:r>
+        <w:rPr>
+          <w:rStyle w:val="nfase"/>
+        </w:rPr>
+        <w:instrText>Analog</w:instrText>
+      </w:r>
+      <w:proofErr w:type="gramEnd"/>
+      <w:r>
+        <w:rPr>
+          <w:rStyle w:val="nfase"/>
+        </w:rPr>
+        <w:instrText>-digital converter</w:instrText>
+      </w:r>
+      <w:r>
+        <w:instrText xml:space="preserve">" </w:instrText>
+      </w:r>
+      <w:r>
+        <w:rPr>
+          <w:rStyle w:val="nfase"/>
+          <w:i w:val="0"/>
+          <w:lang w:val="pt-BR"/>
+        </w:rPr>
+        <w:fldChar w:fldCharType="end"/>
+      </w:r>
+      <w:r>
+        <w:rPr>
+          <w:rStyle w:val="nfase"/>
+          <w:i w:val="0"/>
+          <w:lang w:val="pt-BR"/>
+        </w:rPr>
+        <w:t xml:space="preserve"> e a interface de comunicação. Um esquemático desta topologia pode ser visto na figura</w:t>
       </w:r>
       <w:r>
         <w:rPr>
@@ -1375,19 +2024,32 @@
           <w:noProof/>
         </w:rPr>
       </w:pPr>
-      <w:bookmarkStart w:id="2" w:name="_Ref464499434"/>
+      <w:bookmarkStart w:id="1" w:name="_Ref464499434"/>
       <w:r>
         <w:t xml:space="preserve">Figura </w:t>
       </w:r>
-      <w:fldSimple w:instr=" SEQ Figura \* ARABIC ">
-        <w:r>
-          <w:rPr>
-            <w:noProof/>
-          </w:rPr>
-          <w:t>3</w:t>
-        </w:r>
-      </w:fldSimple>
-      <w:bookmarkEnd w:id="2"/>
+      <w:r>
+        <w:fldChar w:fldCharType="begin"/>
+      </w:r>
+      <w:r>
+        <w:instrText xml:space="preserve"> SEQ Figura \* ARABIC </w:instrText>
+      </w:r>
+      <w:r>
+        <w:fldChar w:fldCharType="separate"/>
+      </w:r>
+      <w:r>
+        <w:rPr>
+          <w:noProof/>
+        </w:rPr>
+        <w:t>3</w:t>
+      </w:r>
+      <w:r>
+        <w:rPr>
+          <w:noProof/>
+        </w:rPr>
+        <w:fldChar w:fldCharType="end"/>
+      </w:r>
+      <w:bookmarkEnd w:id="1"/>
       <w:r>
         <w:t>:</w:t>
       </w:r>
@@ -1479,7 +2141,44 @@
         <w:t>Digital-Analog Converters</w:t>
       </w:r>
       <w:r>
-        <w:t xml:space="preserve">) embutidos em um único encapsulamento. Essa integração de diversos periféricos em um único </w:t>
+        <w:t>)</w:t>
+      </w:r>
+      <w:r>
+        <w:fldChar w:fldCharType="begin"/>
+      </w:r>
+      <w:r>
+        <w:instrText xml:space="preserve"> XE "</w:instrText>
+      </w:r>
+      <w:r>
+        <w:instrText>DAC</w:instrText>
+      </w:r>
+      <w:r>
+        <w:instrText xml:space="preserve">      </w:instrText>
+      </w:r>
+      <w:r>
+        <w:instrText>Digital-</w:instrText>
+      </w:r>
+      <w:proofErr w:type="spellStart"/>
+      <w:r>
+        <w:instrText>Analog</w:instrText>
+      </w:r>
+      <w:proofErr w:type="spellEnd"/>
+      <w:r>
+        <w:instrText xml:space="preserve"> </w:instrText>
+      </w:r>
+      <w:proofErr w:type="spellStart"/>
+      <w:r>
+        <w:instrText>Converters</w:instrText>
+      </w:r>
+      <w:proofErr w:type="spellEnd"/>
+      <w:r>
+        <w:instrText xml:space="preserve">" </w:instrText>
+      </w:r>
+      <w:r>
+        <w:fldChar w:fldCharType="end"/>
+      </w:r>
+      <w:r>
+        <w:t xml:space="preserve"> embutidos em um único encapsulamento. Essa integração de diversos periféricos em um único </w:t>
       </w:r>
       <w:r>
         <w:rPr>
@@ -1497,7 +2196,39 @@
         <w:t>System on Chip</w:t>
       </w:r>
       <w:r>
-        <w:t>, os famosos SOCs, que estão embarcados nos mais diversos dispositivos, até mesmo em celulares.</w:t>
+        <w:t>, os famosos SOC</w:t>
+      </w:r>
+      <w:r>
+        <w:fldChar w:fldCharType="begin"/>
+      </w:r>
+      <w:r>
+        <w:instrText xml:space="preserve"> XE "</w:instrText>
+      </w:r>
+      <w:r>
+        <w:instrText>SOC</w:instrText>
+      </w:r>
+      <w:r>
+        <w:instrText xml:space="preserve">      </w:instrText>
+      </w:r>
+      <w:r>
+        <w:instrText xml:space="preserve">System </w:instrText>
+      </w:r>
+      <w:proofErr w:type="spellStart"/>
+      <w:r>
+        <w:instrText>on</w:instrText>
+      </w:r>
+      <w:proofErr w:type="spellEnd"/>
+      <w:r>
+        <w:instrText xml:space="preserve"> Chip</w:instrText>
+      </w:r>
+      <w:r>
+        <w:instrText xml:space="preserve">" </w:instrText>
+      </w:r>
+      <w:r>
+        <w:fldChar w:fldCharType="end"/>
+      </w:r>
+      <w:r>
+        <w:t>s, que estão embarcados nos mais diversos dispositivos, até mesmo em celulares.</w:t>
       </w:r>
     </w:p>
     <w:p>
@@ -1592,7 +2323,19 @@
         <w:t>.</w:t>
       </w:r>
       <w:r>
-        <w:t xml:space="preserve"> No lado do software o Arduino dispõe de uma linguagem de programação que abstrai os elementos de </w:t>
+        <w:t xml:space="preserve"> </w:t>
+      </w:r>
+      <w:r>
+        <w:t>D</w:t>
+      </w:r>
+      <w:r>
+        <w:t xml:space="preserve">o lado do software o Arduino dispõe de uma linguagem de programação que abstrai os elementos </w:t>
+      </w:r>
+      <w:r>
+        <w:t>de</w:t>
+      </w:r>
+      <w:r>
+        <w:t xml:space="preserve"> </w:t>
       </w:r>
       <w:r>
         <w:rPr>
@@ -1601,7 +2344,25 @@
         <w:t>hardware</w:t>
       </w:r>
       <w:r>
-        <w:t xml:space="preserve"> do microcontrolador, portanto é possível programar na plataforma sem precisar alterar nenhum valor diretamente no código, pois operações de baixo nível, como estas são feitas em </w:t>
+        <w:t xml:space="preserve"> do microcontrolador, portanto é possível programar na plataforma sem precisar alterar nenhum valor</w:t>
+      </w:r>
+      <w:r>
+        <w:t xml:space="preserve"> de registradores</w:t>
+      </w:r>
+      <w:r>
+        <w:t xml:space="preserve"> diretamente no código</w:t>
+      </w:r>
+      <w:r>
+        <w:t>, pois operações de baixo nível</w:t>
+      </w:r>
+      <w:r>
+        <w:t xml:space="preserve"> como estas</w:t>
+      </w:r>
+      <w:r>
+        <w:t>,</w:t>
+      </w:r>
+      <w:r>
+        <w:t xml:space="preserve"> são feitas em </w:t>
       </w:r>
       <w:r>
         <w:rPr>
@@ -1717,7 +2478,13 @@
       </w:r>
       <w:proofErr w:type="spellEnd"/>
       <w:r>
-        <w:t>, Bluetooth, dentre outros. Com os módulos e o Arduino em mãos o usuário só precisa de conectores, criatividade e programação para criar ideais fantásticas como as citadas nos parágrafos anteriores, sem a necessidade de fazer as placas de circuito impresso, que dão tanto trabalho, na fase de desenvolvimento.</w:t>
+        <w:t>, Bluetooth, dentre outros. Com os módulos e o Arduino em mãos o usuário só precisa de conectores, criatividade e programação para criar ideais</w:t>
+      </w:r>
+      <w:r>
+        <w:t xml:space="preserve"> fantásticas como as citadas no parágrafo anterior</w:t>
+      </w:r>
+      <w:r>
+        <w:t>, sem a necessidade de fazer as placas de circuito impresso, que dão tanto trabalho, na fase de desenvolvimento.</w:t>
       </w:r>
     </w:p>
     <w:p>
@@ -1745,7 +2512,17 @@
         <w:t>smartphone</w:t>
       </w:r>
       <w:r>
-        <w:t xml:space="preserve"> baseado em telas </w:t>
+        <w:rPr>
+          <w:rStyle w:val="nfase"/>
+        </w:rPr>
+        <w:t>s</w:t>
+      </w:r>
+      <w:r>
+        <w:t xml:space="preserve"> </w:t>
+      </w:r>
+      <w:r>
+        <w:lastRenderedPageBreak/>
+        <w:t xml:space="preserve">baseado em telas </w:t>
       </w:r>
       <w:r>
         <w:rPr>
@@ -1754,11 +2531,7 @@
         <w:t>touch-screen</w:t>
       </w:r>
       <w:r>
-        <w:t xml:space="preserve">. Junto a eles, surgiram também, os SOCs com </w:t>
-      </w:r>
-      <w:r>
-        <w:lastRenderedPageBreak/>
-        <w:t>processadores ARM</w:t>
+        <w:t>. Junto a eles, surgiram também, os SOCs com processadores ARM</w:t>
       </w:r>
       <w:r>
         <w:rPr>
@@ -1776,8 +2549,46 @@
         <w:t>Advanced RISC Machine</w:t>
       </w:r>
       <w:r>
-        <w:t>) e GPU</w:t>
-      </w:r>
+        <w:rPr>
+          <w:rStyle w:val="nfase"/>
+        </w:rPr>
+        <w:fldChar w:fldCharType="begin"/>
+      </w:r>
+      <w:r>
+        <w:instrText xml:space="preserve"> XE "</w:instrText>
+      </w:r>
+      <w:r>
+        <w:instrText>ARM</w:instrText>
+      </w:r>
+      <w:r>
+        <w:instrText xml:space="preserve">      </w:instrText>
+      </w:r>
+      <w:r>
+        <w:rPr>
+          <w:rStyle w:val="nfase"/>
+        </w:rPr>
+        <w:instrText>Advanced RISC Machine</w:instrText>
+      </w:r>
+      <w:r>
+        <w:instrText xml:space="preserve">" </w:instrText>
+      </w:r>
+      <w:r>
+        <w:rPr>
+          <w:rStyle w:val="nfase"/>
+        </w:rPr>
+        <w:fldChar w:fldCharType="end"/>
+      </w:r>
+      <w:r>
+        <w:t xml:space="preserve">) e </w:t>
+      </w:r>
+      <w:proofErr w:type="spellStart"/>
+      <w:r>
+        <w:t>GPU</w:t>
+      </w:r>
+      <w:r>
+        <w:t>s</w:t>
+      </w:r>
+      <w:proofErr w:type="spellEnd"/>
       <w:r>
         <w:rPr>
           <w:rStyle w:val="Refdenotaderodap"/>
@@ -1794,7 +2605,34 @@
         <w:t>graphics processing unit</w:t>
       </w:r>
       <w:r>
-        <w:t>) de baixo consumo</w:t>
+        <w:t>)</w:t>
+      </w:r>
+      <w:r>
+        <w:fldChar w:fldCharType="begin"/>
+      </w:r>
+      <w:r>
+        <w:instrText xml:space="preserve"> XE "</w:instrText>
+      </w:r>
+      <w:r>
+        <w:instrText>GPU</w:instrText>
+      </w:r>
+      <w:r>
+        <w:instrText xml:space="preserve">      </w:instrText>
+      </w:r>
+      <w:r>
+        <w:rPr>
+          <w:rStyle w:val="nfase"/>
+        </w:rPr>
+        <w:instrText>graphics processing unit</w:instrText>
+      </w:r>
+      <w:r>
+        <w:instrText xml:space="preserve">" </w:instrText>
+      </w:r>
+      <w:r>
+        <w:fldChar w:fldCharType="end"/>
+      </w:r>
+      <w:r>
+        <w:t xml:space="preserve"> de baixo consumo</w:t>
       </w:r>
       <w:r>
         <w:t xml:space="preserve"> que permitiu aliar o baixo consumo, baixa dissipação de calor, tamanho portátil e alto desempenho em um único </w:t>
@@ -1853,7 +2691,20 @@
         <w:rPr>
           <w:rFonts w:eastAsiaTheme="minorEastAsia"/>
         </w:rPr>
-        <w:t xml:space="preserve"> que não a fez decolar. Os dispositivos baseados em e-Linux</w:t>
+        <w:t xml:space="preserve"> que não a fez decolar. </w:t>
+      </w:r>
+    </w:p>
+    <w:p>
+      <w:pPr>
+        <w:rPr>
+          <w:rFonts w:eastAsiaTheme="minorEastAsia"/>
+        </w:rPr>
+      </w:pPr>
+      <w:r>
+        <w:rPr>
+          <w:rFonts w:eastAsiaTheme="minorEastAsia"/>
+        </w:rPr>
+        <w:t>Os dispositivos baseados em e-Linux</w:t>
       </w:r>
       <w:r>
         <w:rPr>
@@ -2136,7 +2987,13 @@
         <w:rPr>
           <w:rFonts w:eastAsiaTheme="minorEastAsia"/>
         </w:rPr>
-        <w:t xml:space="preserve"> criou o BeagleBone Black O grande diferencial deste computador em relação ao </w:t>
+        <w:t xml:space="preserve"> criou o BeagleBone Black O grande diferencial deste computador </w:t>
+      </w:r>
+      <w:r>
+        <w:rPr>
+          <w:rFonts w:eastAsiaTheme="minorEastAsia"/>
+        </w:rPr>
+        <w:t xml:space="preserve">em relação ao </w:t>
       </w:r>
       <w:proofErr w:type="spellStart"/>
       <w:r>
@@ -2164,7 +3021,73 @@
         <w:rPr>
           <w:rFonts w:eastAsiaTheme="minorEastAsia"/>
         </w:rPr>
-        <w:t xml:space="preserve"> está fora da área de processamento. O BBB (BeagleBone Black) tem 65 pinos de extensão, um microcontrolador auxiliar para programação em tempo real, o PRU (</w:t>
+        <w:t xml:space="preserve"> não é o poder </w:t>
+      </w:r>
+      <w:r>
+        <w:rPr>
+          <w:rFonts w:eastAsiaTheme="minorEastAsia"/>
+        </w:rPr>
+        <w:t>de processamento</w:t>
+      </w:r>
+      <w:r>
+        <w:rPr>
+          <w:rFonts w:eastAsiaTheme="minorEastAsia"/>
+        </w:rPr>
+        <w:t>,</w:t>
+      </w:r>
+      <w:r>
+        <w:rPr>
+          <w:rFonts w:eastAsiaTheme="minorEastAsia"/>
+        </w:rPr>
+        <w:t xml:space="preserve"> </w:t>
+      </w:r>
+      <w:r>
+        <w:rPr>
+          <w:rFonts w:eastAsiaTheme="minorEastAsia"/>
+        </w:rPr>
+        <w:t>o</w:t>
+      </w:r>
+      <w:r>
+        <w:rPr>
+          <w:rFonts w:eastAsiaTheme="minorEastAsia"/>
+        </w:rPr>
+        <w:t xml:space="preserve"> BBB (BeagleBone Black)</w:t>
+      </w:r>
+      <w:r>
+        <w:rPr>
+          <w:rFonts w:eastAsiaTheme="minorEastAsia"/>
+        </w:rPr>
+        <w:fldChar w:fldCharType="begin"/>
+      </w:r>
+      <w:r>
+        <w:instrText xml:space="preserve"> XE "</w:instrText>
+      </w:r>
+      <w:r>
+        <w:rPr>
+          <w:rFonts w:eastAsiaTheme="minorEastAsia"/>
+        </w:rPr>
+        <w:instrText>BBB</w:instrText>
+      </w:r>
+      <w:r>
+        <w:instrText xml:space="preserve">      </w:instrText>
+      </w:r>
+      <w:r>
+        <w:instrText>BeagleBone Black</w:instrText>
+      </w:r>
+      <w:r>
+        <w:instrText xml:space="preserve">" </w:instrText>
+      </w:r>
+      <w:r>
+        <w:rPr>
+          <w:rFonts w:eastAsiaTheme="minorEastAsia"/>
+        </w:rPr>
+        <w:fldChar w:fldCharType="end"/>
+      </w:r>
+      <w:r>
+        <w:rPr>
+          <w:rFonts w:eastAsiaTheme="minorEastAsia"/>
+        </w:rPr>
+        <w:t xml:space="preserve"> tem 65 pinos de extensão, um microcontrolador auxiliar para programação em tempo real, o PRU (</w:t>
       </w:r>
       <w:r>
         <w:rPr>
@@ -2176,7 +3099,46 @@
         <w:rPr>
           <w:rFonts w:eastAsiaTheme="minorEastAsia"/>
         </w:rPr>
-        <w:t xml:space="preserve">), e muitos mais periféricos que o </w:t>
+        <w:t>)</w:t>
+      </w:r>
+      <w:r>
+        <w:rPr>
+          <w:rFonts w:eastAsiaTheme="minorEastAsia"/>
+        </w:rPr>
+        <w:fldChar w:fldCharType="begin"/>
+      </w:r>
+      <w:r>
+        <w:instrText xml:space="preserve"> XE "</w:instrText>
+      </w:r>
+      <w:r>
+        <w:rPr>
+          <w:rFonts w:eastAsiaTheme="minorEastAsia"/>
+        </w:rPr>
+        <w:instrText>PRU</w:instrText>
+      </w:r>
+      <w:r>
+        <w:instrText xml:space="preserve">      </w:instrText>
+      </w:r>
+      <w:r>
+        <w:rPr>
+          <w:rStyle w:val="nfase"/>
+        </w:rPr>
+        <w:instrText>Programmable Real-Time Unit</w:instrText>
+      </w:r>
+      <w:r>
+        <w:instrText xml:space="preserve">" </w:instrText>
+      </w:r>
+      <w:r>
+        <w:rPr>
+          <w:rFonts w:eastAsiaTheme="minorEastAsia"/>
+        </w:rPr>
+        <w:fldChar w:fldCharType="end"/>
+      </w:r>
+      <w:r>
+        <w:rPr>
+          <w:rFonts w:eastAsiaTheme="minorEastAsia"/>
+        </w:rPr>
+        <w:t xml:space="preserve">, e muitos mais periféricos que o </w:t>
       </w:r>
       <w:proofErr w:type="spellStart"/>
       <w:r>
@@ -2222,18 +3184,12 @@
         <w:rPr>
           <w:rFonts w:eastAsiaTheme="minorEastAsia"/>
         </w:rPr>
-        <w:instrText xml:space="preserve"> REF _Ref464551029 \h </w:instrText>
-      </w:r>
-      <w:r>
-        <w:rPr>
-          <w:rFonts w:eastAsiaTheme="minorEastAsia"/>
-        </w:rPr>
-      </w:r>
-      <w:r>
-        <w:rPr>
-          <w:rFonts w:eastAsiaTheme="minorEastAsia"/>
-        </w:rPr>
-        <w:instrText xml:space="preserve"> \* MERGEFORMAT </w:instrText>
+        <w:instrText xml:space="preserve"> REF _Ref464551029 \h  \* MERGEFORMAT </w:instrText>
+      </w:r>
+      <w:r>
+        <w:rPr>
+          <w:rFonts w:eastAsiaTheme="minorEastAsia"/>
+        </w:rPr>
       </w:r>
       <w:r>
         <w:rPr>
@@ -2266,7 +3222,14 @@
         <w:rPr>
           <w:rFonts w:eastAsiaTheme="minorEastAsia"/>
         </w:rPr>
-        <w:t xml:space="preserve">, tem-se o comparativo entre </w:t>
+        <w:t xml:space="preserve">, tem-se o comparativo </w:t>
+      </w:r>
+      <w:r>
+        <w:rPr>
+          <w:rFonts w:eastAsiaTheme="minorEastAsia"/>
+        </w:rPr>
+        <w:lastRenderedPageBreak/>
+        <w:t xml:space="preserve">entre </w:t>
       </w:r>
       <w:r>
         <w:rPr>
@@ -2314,58 +3277,7 @@
         <w:rPr>
           <w:rFonts w:eastAsiaTheme="minorEastAsia"/>
         </w:rPr>
-        <w:t xml:space="preserve">. Pela tabela, percebe-se que o BBB é o </w:t>
-      </w:r>
-      <w:r>
-        <w:rPr>
-          <w:rFonts w:eastAsiaTheme="minorEastAsia"/>
-        </w:rPr>
-        <w:lastRenderedPageBreak/>
-        <w:t xml:space="preserve">único concorrente que avalia o alto poder de processamento com a grande quantidade de periféricos e I/O (input &amp; output). A quantidade elevada de I/Os permitiu a fabricante do BeagleBone criar o conceito de placas de expansão para a e-Linux </w:t>
-      </w:r>
-      <w:proofErr w:type="spellStart"/>
-      <w:r>
-        <w:rPr>
-          <w:rFonts w:eastAsiaTheme="minorEastAsia"/>
-        </w:rPr>
-        <w:t>board</w:t>
-      </w:r>
-      <w:proofErr w:type="spellEnd"/>
-      <w:r>
-        <w:rPr>
-          <w:rFonts w:eastAsiaTheme="minorEastAsia"/>
-        </w:rPr>
-        <w:t xml:space="preserve"> conhecidas como </w:t>
-      </w:r>
-      <w:r>
-        <w:rPr>
-          <w:rStyle w:val="nfase"/>
-        </w:rPr>
-        <w:t>capes</w:t>
-      </w:r>
-      <w:r>
-        <w:rPr>
-          <w:rFonts w:eastAsiaTheme="minorEastAsia"/>
-        </w:rPr>
-        <w:t xml:space="preserve">, semelhante aos </w:t>
-      </w:r>
-      <w:r>
-        <w:rPr>
-          <w:rStyle w:val="nfase"/>
-        </w:rPr>
-        <w:t>Shields</w:t>
-      </w:r>
-      <w:r>
-        <w:rPr>
-          <w:rFonts w:eastAsiaTheme="minorEastAsia"/>
-        </w:rPr>
-        <w:t xml:space="preserve"> </w:t>
-      </w:r>
-      <w:r>
-        <w:rPr>
-          <w:rFonts w:eastAsiaTheme="minorEastAsia"/>
-        </w:rPr>
-        <w:t>disponíveis para Arduino.</w:t>
+        <w:t xml:space="preserve">. </w:t>
       </w:r>
     </w:p>
     <w:tbl>
@@ -4411,19 +5323,32 @@
       <w:pPr>
         <w:pStyle w:val="Legenda"/>
       </w:pPr>
-      <w:bookmarkStart w:id="3" w:name="_Ref464551029"/>
+      <w:bookmarkStart w:id="2" w:name="_Ref464551029"/>
       <w:r>
         <w:t xml:space="preserve">Tabela </w:t>
       </w:r>
-      <w:fldSimple w:instr=" SEQ Tabela \* ARABIC ">
-        <w:r>
-          <w:rPr>
-            <w:noProof/>
-          </w:rPr>
-          <w:t>1</w:t>
-        </w:r>
-      </w:fldSimple>
-      <w:bookmarkEnd w:id="3"/>
+      <w:r>
+        <w:fldChar w:fldCharType="begin"/>
+      </w:r>
+      <w:r>
+        <w:instrText xml:space="preserve"> SEQ Tabela \* ARABIC </w:instrText>
+      </w:r>
+      <w:r>
+        <w:fldChar w:fldCharType="separate"/>
+      </w:r>
+      <w:r>
+        <w:rPr>
+          <w:noProof/>
+        </w:rPr>
+        <w:t>1</w:t>
+      </w:r>
+      <w:r>
+        <w:rPr>
+          <w:noProof/>
+        </w:rPr>
+        <w:fldChar w:fldCharType="end"/>
+      </w:r>
+      <w:bookmarkEnd w:id="2"/>
       <w:r>
         <w:t xml:space="preserve">: </w:t>
       </w:r>
@@ -4447,6 +5372,7 @@
           <w:id w:val="-1609500655"/>
           <w:citation/>
         </w:sdtPr>
+        <w:sdtEndPr/>
         <w:sdtContent>
           <w:r>
             <w:fldChar w:fldCharType="begin"/>
@@ -4473,6 +5399,101 @@
       </w:r>
     </w:p>
     <w:p>
+      <w:r>
+        <w:rPr>
+          <w:rFonts w:eastAsiaTheme="minorEastAsia"/>
+        </w:rPr>
+        <w:t>Pela tabela, percebe-se que o BBB é o único concorrente que avalia o alto poder de processamento com a grande quantidade de periféricos e I/O (</w:t>
+      </w:r>
+      <w:r>
+        <w:rPr>
+          <w:rStyle w:val="nfase"/>
+        </w:rPr>
+        <w:t>input &amp; output</w:t>
+      </w:r>
+      <w:r>
+        <w:rPr>
+          <w:rFonts w:eastAsiaTheme="minorEastAsia"/>
+        </w:rPr>
+        <w:t>)</w:t>
+      </w:r>
+      <w:r>
+        <w:rPr>
+          <w:rFonts w:eastAsiaTheme="minorEastAsia"/>
+        </w:rPr>
+        <w:fldChar w:fldCharType="begin"/>
+      </w:r>
+      <w:r>
+        <w:instrText xml:space="preserve"> XE "</w:instrText>
+      </w:r>
+      <w:r>
+        <w:rPr>
+          <w:rFonts w:eastAsiaTheme="minorEastAsia"/>
+        </w:rPr>
+        <w:instrText>I/O</w:instrText>
+      </w:r>
+      <w:r>
+        <w:instrText xml:space="preserve">      </w:instrText>
+      </w:r>
+      <w:r>
+        <w:rPr>
+          <w:rStyle w:val="nfase"/>
+        </w:rPr>
+        <w:instrText>input &amp; output</w:instrText>
+      </w:r>
+      <w:r>
+        <w:instrText xml:space="preserve">" </w:instrText>
+      </w:r>
+      <w:r>
+        <w:rPr>
+          <w:rFonts w:eastAsiaTheme="minorEastAsia"/>
+        </w:rPr>
+        <w:fldChar w:fldCharType="end"/>
+      </w:r>
+      <w:r>
+        <w:rPr>
+          <w:rFonts w:eastAsiaTheme="minorEastAsia"/>
+        </w:rPr>
+        <w:t xml:space="preserve">. A quantidade elevada de I/Os permitiu a fabricante do BeagleBone criar o conceito de placas de expansão para a </w:t>
+      </w:r>
+      <w:r>
+        <w:rPr>
+          <w:rStyle w:val="nfase"/>
+        </w:rPr>
+        <w:t>e-Linux board</w:t>
+      </w:r>
+      <w:r>
+        <w:rPr>
+          <w:rFonts w:eastAsiaTheme="minorEastAsia"/>
+        </w:rPr>
+        <w:t xml:space="preserve"> conhecidas como </w:t>
+      </w:r>
+      <w:r>
+        <w:rPr>
+          <w:rStyle w:val="nfase"/>
+        </w:rPr>
+        <w:t>capes</w:t>
+      </w:r>
+      <w:r>
+        <w:rPr>
+          <w:rFonts w:eastAsiaTheme="minorEastAsia"/>
+        </w:rPr>
+        <w:t xml:space="preserve">, semelhante aos </w:t>
+      </w:r>
+      <w:r>
+        <w:rPr>
+          <w:rStyle w:val="nfase"/>
+        </w:rPr>
+        <w:t>Shields</w:t>
+      </w:r>
+      <w:r>
+        <w:rPr>
+          <w:rFonts w:eastAsiaTheme="minorEastAsia"/>
+        </w:rPr>
+        <w:t xml:space="preserve"> disponíveis para Arduino.</w:t>
+      </w:r>
+    </w:p>
+    <w:p>
       <w:pPr>
         <w:rPr>
           <w:rFonts w:eastAsiaTheme="minorEastAsia"/>
@@ -4482,20 +5503,14 @@
         <w:rPr>
           <w:rFonts w:eastAsiaTheme="minorEastAsia"/>
         </w:rPr>
-        <w:t xml:space="preserve">O BeagleBone Black quando lançado fez um </w:t>
-      </w:r>
-      <w:r>
-        <w:rPr>
-          <w:rFonts w:eastAsiaTheme="minorEastAsia"/>
-        </w:rPr>
-        <w:t xml:space="preserve">relativo sucesso, mais que o seu antecessor, principalmente por causa da nova política de preço, seu microcontrolador integrado, a quantidade generosa de I/Os e seus periféricos. </w:t>
+        <w:t xml:space="preserve">O BeagleBone Black quando lançado fez um relativo sucesso, mais que o seu antecessor, principalmente por causa da nova política de preço, seu </w:t>
       </w:r>
       <w:r>
         <w:rPr>
           <w:rFonts w:eastAsiaTheme="minorEastAsia"/>
         </w:rPr>
         <w:lastRenderedPageBreak/>
-        <w:t xml:space="preserve">Entretanto, isso não foi o suficiente para desbancar o </w:t>
+        <w:t xml:space="preserve">microcontrolador integrado, a quantidade generosa de I/Os e seus periféricos. Entretanto, isso não foi o suficiente para desbancar o </w:t>
       </w:r>
       <w:proofErr w:type="spellStart"/>
       <w:r>
@@ -4536,6 +5551,197 @@
           <w:rFonts w:eastAsiaTheme="minorEastAsia"/>
         </w:rPr>
         <w:t xml:space="preserve"> são utilizadas.</w:t>
+      </w:r>
+      <w:r>
+        <w:rPr>
+          <w:rFonts w:eastAsiaTheme="minorEastAsia"/>
+        </w:rPr>
+        <w:t xml:space="preserve"> A maioria das aplicações </w:t>
+      </w:r>
+      <w:proofErr w:type="gramStart"/>
+      <w:r>
+        <w:rPr>
+          <w:rFonts w:eastAsiaTheme="minorEastAsia"/>
+        </w:rPr>
+        <w:t xml:space="preserve">dos </w:t>
+      </w:r>
+      <w:r>
+        <w:rPr>
+          <w:rStyle w:val="nfase"/>
+        </w:rPr>
+        <w:t>single</w:t>
+      </w:r>
+      <w:proofErr w:type="gramEnd"/>
+      <w:r>
+        <w:rPr>
+          <w:rStyle w:val="nfase"/>
+        </w:rPr>
+        <w:t xml:space="preserve"> board computers</w:t>
+      </w:r>
+      <w:r>
+        <w:rPr>
+          <w:rFonts w:eastAsiaTheme="minorEastAsia"/>
+        </w:rPr>
+        <w:t xml:space="preserve"> está na área da computação, como na criação de pequenos servidores, centrais de emulação, </w:t>
+      </w:r>
+      <w:r>
+        <w:rPr>
+          <w:rStyle w:val="nfase"/>
+        </w:rPr>
+        <w:t>media centers</w:t>
+      </w:r>
+      <w:r>
+        <w:rPr>
+          <w:rFonts w:eastAsiaTheme="minorEastAsia"/>
+        </w:rPr>
+        <w:t xml:space="preserve">, câmeras de vigilância, dentre outros. Para isso, as poucas portas do </w:t>
+      </w:r>
+      <w:proofErr w:type="spellStart"/>
+      <w:r>
+        <w:rPr>
+          <w:rFonts w:eastAsiaTheme="minorEastAsia"/>
+        </w:rPr>
+        <w:t>Raspberry</w:t>
+      </w:r>
+      <w:proofErr w:type="spellEnd"/>
+      <w:r>
+        <w:rPr>
+          <w:rFonts w:eastAsiaTheme="minorEastAsia"/>
+        </w:rPr>
+        <w:t xml:space="preserve"> </w:t>
+      </w:r>
+      <w:proofErr w:type="spellStart"/>
+      <w:r>
+        <w:rPr>
+          <w:rFonts w:eastAsiaTheme="minorEastAsia"/>
+        </w:rPr>
+        <w:t>Pi</w:t>
+      </w:r>
+      <w:proofErr w:type="spellEnd"/>
+      <w:r>
+        <w:rPr>
+          <w:rFonts w:eastAsiaTheme="minorEastAsia"/>
+        </w:rPr>
+        <w:t xml:space="preserve"> são o suficiente, quando há a necessidade de alguma aplicação em tempo real, é comum utilizá-lo em conjunto com algum dispositivo dedicado como um Arduino, por exemplo. </w:t>
+      </w:r>
+    </w:p>
+    <w:p>
+      <w:pPr>
+        <w:rPr>
+          <w:rFonts w:eastAsiaTheme="minorEastAsia"/>
+        </w:rPr>
+      </w:pPr>
+      <w:r>
+        <w:rPr>
+          <w:rFonts w:eastAsiaTheme="minorEastAsia"/>
+        </w:rPr>
+        <w:t xml:space="preserve">Outro motivo para o BeagleBone Black não ter desbancado o </w:t>
+      </w:r>
+      <w:proofErr w:type="spellStart"/>
+      <w:r>
+        <w:rPr>
+          <w:rFonts w:eastAsiaTheme="minorEastAsia"/>
+        </w:rPr>
+        <w:t>Raspberry</w:t>
+      </w:r>
+      <w:proofErr w:type="spellEnd"/>
+      <w:r>
+        <w:rPr>
+          <w:rFonts w:eastAsiaTheme="minorEastAsia"/>
+        </w:rPr>
+        <w:t xml:space="preserve">, foi o fato do primeiro ter sido lançado tarde. Em 2013, quando foi lançado, a comunidade do </w:t>
+      </w:r>
+      <w:proofErr w:type="spellStart"/>
+      <w:r>
+        <w:rPr>
+          <w:rFonts w:eastAsiaTheme="minorEastAsia"/>
+        </w:rPr>
+        <w:t>Pi</w:t>
+      </w:r>
+      <w:proofErr w:type="spellEnd"/>
+      <w:r>
+        <w:rPr>
+          <w:rFonts w:eastAsiaTheme="minorEastAsia"/>
+        </w:rPr>
+        <w:t xml:space="preserve"> já estava grande e já existiam outros concorrentes como a </w:t>
+      </w:r>
+      <w:proofErr w:type="spellStart"/>
+      <w:r>
+        <w:rPr>
+          <w:rFonts w:eastAsiaTheme="minorEastAsia"/>
+        </w:rPr>
+        <w:t>Cubie</w:t>
+      </w:r>
+      <w:proofErr w:type="spellEnd"/>
+      <w:r>
+        <w:rPr>
+          <w:rFonts w:eastAsiaTheme="minorEastAsia"/>
+        </w:rPr>
+        <w:t xml:space="preserve"> </w:t>
+      </w:r>
+      <w:proofErr w:type="spellStart"/>
+      <w:r>
+        <w:rPr>
+          <w:rFonts w:eastAsiaTheme="minorEastAsia"/>
+        </w:rPr>
+        <w:t>Board</w:t>
+      </w:r>
+      <w:proofErr w:type="spellEnd"/>
+      <w:r>
+        <w:rPr>
+          <w:rFonts w:eastAsiaTheme="minorEastAsia"/>
+        </w:rPr>
+        <w:t xml:space="preserve">. Além disso, as </w:t>
+      </w:r>
+      <w:r>
+        <w:rPr>
+          <w:rStyle w:val="nfase"/>
+        </w:rPr>
+        <w:t>capes</w:t>
+      </w:r>
+      <w:r>
+        <w:rPr>
+          <w:rFonts w:eastAsiaTheme="minorEastAsia"/>
+        </w:rPr>
+        <w:t xml:space="preserve"> que poderiam ser um grande diferencial são caras e sem muita variedade. Mesmo assim, o BBB é uma </w:t>
+      </w:r>
+      <w:proofErr w:type="gramStart"/>
+      <w:r>
+        <w:rPr>
+          <w:rFonts w:eastAsiaTheme="minorEastAsia"/>
+        </w:rPr>
+        <w:t xml:space="preserve">dos </w:t>
+      </w:r>
+      <w:r>
+        <w:rPr>
+          <w:rStyle w:val="nfase"/>
+        </w:rPr>
+        <w:t>single</w:t>
+      </w:r>
+      <w:proofErr w:type="gramEnd"/>
+      <w:r>
+        <w:rPr>
+          <w:rStyle w:val="nfase"/>
+        </w:rPr>
+        <w:t xml:space="preserve"> board computers</w:t>
+      </w:r>
+      <w:r>
+        <w:rPr>
+          <w:rFonts w:eastAsiaTheme="minorEastAsia"/>
+        </w:rPr>
+        <w:t xml:space="preserve"> mais utilizados, mas longe de ser o mais popular, e ainda, o conceito das </w:t>
+      </w:r>
+      <w:r>
+        <w:rPr>
+          <w:rStyle w:val="nfase"/>
+        </w:rPr>
+        <w:t>capes</w:t>
+      </w:r>
+      <w:r>
+        <w:rPr>
+          <w:rFonts w:eastAsiaTheme="minorEastAsia"/>
+        </w:rPr>
+        <w:t xml:space="preserve"> não engrenou como a fabricante previa.</w:t>
       </w:r>
     </w:p>
     <w:p>
@@ -4558,9 +5764,101 @@
         <w:t>Objetivo deste trabalho</w:t>
       </w:r>
     </w:p>
-    <w:p/>
-    <w:p/>
+    <w:p>
+      <w:r>
+        <w:t xml:space="preserve">O </w:t>
+      </w:r>
+      <w:r>
+        <w:t xml:space="preserve">CTAI (Centro de Capacitação Tecnológica em Automação Industrial) é um centro da UFBA com laboratórios destinados ao desenvolvimento de atividades de pesquisa e academia. Neste centro houve a demanda de novos dispositivos de aquisição de dados. O método tradicional seria adquirir estes aparelhos </w:t>
+      </w:r>
+      <w:r>
+        <w:t xml:space="preserve">através de uma fabricante tradicional como a </w:t>
+      </w:r>
+      <w:proofErr w:type="spellStart"/>
+      <w:r>
+        <w:t>National</w:t>
+      </w:r>
+      <w:proofErr w:type="spellEnd"/>
+      <w:r>
+        <w:t xml:space="preserve"> </w:t>
+      </w:r>
+      <w:proofErr w:type="spellStart"/>
+      <w:r>
+        <w:t>Intruments</w:t>
+      </w:r>
+      <w:proofErr w:type="spellEnd"/>
+      <w:r>
+        <w:t xml:space="preserve">, </w:t>
+      </w:r>
+      <w:r>
+        <w:t xml:space="preserve">mas com o baixo custo </w:t>
+      </w:r>
+      <w:r>
+        <w:t xml:space="preserve">da </w:t>
+      </w:r>
+      <w:r>
+        <w:t>eletrônica embarcada, optou-se por esta opção</w:t>
+      </w:r>
+      <w:r>
+        <w:t>, pois além de economizar, poderá gerar novas tecnologias relativas aos DAQs, até então, carente no Brasil</w:t>
+      </w:r>
+      <w:r>
+        <w:t>.</w:t>
+      </w:r>
+    </w:p>
+    <w:p>
+      <w:r>
+        <w:t xml:space="preserve">Embora o BeagleBone Black tenha </w:t>
+      </w:r>
+      <w:r>
+        <w:t>os seus contras, ele ainda é uma das melhores opções para construir um protótipo de um DAQ moderno. Esta plaquinha contempla um ADC de alta qualidade em relação aos outros da categoria, uma CPU de alto desempenho e interfaces de comunicação modernas</w:t>
+      </w:r>
+      <w:r>
+        <w:t>,</w:t>
+      </w:r>
+      <w:r>
+        <w:t xml:space="preserve"> acessíveis </w:t>
+      </w:r>
+      <w:r>
+        <w:t>e com alta largura de banda.</w:t>
+      </w:r>
+    </w:p>
+    <w:p>
+      <w:r>
+        <w:t xml:space="preserve">Este trabalho, então, propõe provar que um BeagleBone Black pode ser utilizado como um dispositivo de aquisição de dados acessível aos computadores de escritórios e com taxa de aquisição e número de canais comparáveis a alguns modelos de DAQ dos fabricantes tradicionais. Para este </w:t>
+      </w:r>
+      <w:r>
+        <w:lastRenderedPageBreak/>
+        <w:t xml:space="preserve">trabalho será utilizada a </w:t>
+      </w:r>
+      <w:r>
+        <w:t xml:space="preserve">porta USB disponível no BBB como interface de comunicação com o mundo externo. Em trabalhos futuros </w:t>
+      </w:r>
+      <w:r>
+        <w:t>os conceitos apresentados neste trabalho podem</w:t>
+      </w:r>
+      <w:r>
+        <w:t xml:space="preserve"> servir como base para a construção de um dispositivo de aquisição de dados</w:t>
+      </w:r>
+      <w:r>
+        <w:t xml:space="preserve"> mais</w:t>
+      </w:r>
+      <w:r>
+        <w:t xml:space="preserve"> completo, capaz de trabalhar com os acelerômetros analógicos do CTAI</w:t>
+      </w:r>
+      <w:r>
+        <w:t xml:space="preserve"> da mesma forma que os que seriam adquiridos pela NI</w:t>
+      </w:r>
+      <w:r>
+        <w:t>.</w:t>
+      </w:r>
+    </w:p>
+    <w:p>
+      <w:bookmarkStart w:id="3" w:name="_GoBack"/>
+      <w:bookmarkEnd w:id="3"/>
+    </w:p>
     <w:sectPr>
+      <w:type w:val="continuous"/>
       <w:pgSz w:w="11906" w:h="16838"/>
       <w:pgMar w:top="1417" w:right="1701" w:bottom="1417" w:left="1701" w:header="708" w:footer="708" w:gutter="0"/>
       <w:cols w:space="708"/>
@@ -4749,22 +6047,11 @@
       <w:r>
         <w:t xml:space="preserve"> </w:t>
       </w:r>
-      <w:proofErr w:type="spellStart"/>
-      <w:r>
-        <w:t>E</w:t>
-      </w:r>
-      <w:r>
-        <w:t>mbedded</w:t>
-      </w:r>
-      <w:proofErr w:type="spellEnd"/>
-      <w:r>
-        <w:t xml:space="preserve"> </w:t>
-      </w:r>
-      <w:r>
-        <w:t>L</w:t>
-      </w:r>
-      <w:r>
-        <w:t>inux</w:t>
+      <w:r>
+        <w:rPr>
+          <w:rStyle w:val="nfase"/>
+        </w:rPr>
+        <w:t>Embedded Linux</w:t>
       </w:r>
       <w:r>
         <w:t>, ou Linux embarcado, é o termo utilizado para distribuições Linux portadas para ARM com o intuito de funcionar em sistemas embarcados.</w:t>
@@ -6062,542 +7349,36 @@
       </w:tcPr>
     </w:tblStylePr>
   </w:style>
-</w:styles>
-</file>
-
-<file path=word/glossary/document.xml><?xml version="1.0" encoding="utf-8"?>
-<w:glossaryDocument xmlns:wpc="http://schemas.microsoft.com/office/word/2010/wordprocessingCanvas" xmlns:cx="http://schemas.microsoft.com/office/drawing/2014/chartex" xmlns:cx1="http://schemas.microsoft.com/office/drawing/2015/9/8/chartex" xmlns:cx2="http://schemas.microsoft.com/office/drawing/2015/10/21/chartex" xmlns:cx3="http://schemas.microsoft.com/office/drawing/2016/5/9/chartex" xmlns:cx4="http://schemas.microsoft.com/office/drawing/2016/5/10/chartex" xmlns:cx5="http://schemas.microsoft.com/office/drawing/2016/5/11/chartex" xmlns:mc="http://schemas.openxmlformats.org/markup-compatibility/2006" xmlns:o="urn:schemas-microsoft-com:office:office" xmlns:r="http://schemas.openxmlformats.org/officeDocument/2006/relationships" xmlns:m="http://schemas.openxmlformats.org/officeDocument/2006/math" xmlns:v="urn:schemas-microsoft-com:vml" xmlns:wp14="http://schemas.microsoft.com/office/word/2010/wordprocessingDrawing" xmlns:wp="http://schemas.openxmlformats.org/drawingml/2006/wordprocessingDrawing" xmlns:w10="urn:schemas-microsoft-com:office:word" xmlns:w="http://schemas.openxmlformats.org/wordprocessingml/2006/main" xmlns:w14="http://schemas.microsoft.com/office/word/2010/wordml" xmlns:w15="http://schemas.microsoft.com/office/word/2012/wordml" xmlns:w16se="http://schemas.microsoft.com/office/word/2015/wordml/symex" xmlns:wpg="http://schemas.microsoft.com/office/word/2010/wordprocessingGroup" xmlns:wpi="http://schemas.microsoft.com/office/word/2010/wordprocessingInk" xmlns:wne="http://schemas.microsoft.com/office/word/2006/wordml" xmlns:wps="http://schemas.microsoft.com/office/word/2010/wordprocessingShape" mc:Ignorable="w14 w15 w16se wp14"/>
-</file>
-
-<file path=word/glossary/fontTable.xml><?xml version="1.0" encoding="utf-8"?>
-<w:fonts xmlns:mc="http://schemas.openxmlformats.org/markup-compatibility/2006" xmlns:r="http://schemas.openxmlformats.org/officeDocument/2006/relationships" xmlns:w="http://schemas.openxmlformats.org/wordprocessingml/2006/main" xmlns:w14="http://schemas.microsoft.com/office/word/2010/wordml" xmlns:w15="http://schemas.microsoft.com/office/word/2012/wordml" xmlns:w16se="http://schemas.microsoft.com/office/word/2015/wordml/symex" mc:Ignorable="w14 w15 w16se">
-  <w:font w:name="Calibri">
-    <w:panose1 w:val="020F0502020204030204"/>
-    <w:charset w:val="00"/>
-    <w:family w:val="swiss"/>
-    <w:pitch w:val="variable"/>
-    <w:sig w:usb0="E0002AFF" w:usb1="4000ACFF" w:usb2="00000001" w:usb3="00000000" w:csb0="000001FF" w:csb1="00000000"/>
-  </w:font>
-  <w:font w:name="Times New Roman">
-    <w:panose1 w:val="02020603050405020304"/>
-    <w:charset w:val="00"/>
-    <w:family w:val="roman"/>
-    <w:pitch w:val="variable"/>
-    <w:sig w:usb0="E0002AFF" w:usb1="C0007843" w:usb2="00000009" w:usb3="00000000" w:csb0="000001FF" w:csb1="00000000"/>
-  </w:font>
-  <w:font w:name="Arial">
-    <w:panose1 w:val="020B0604020202020204"/>
-    <w:charset w:val="00"/>
-    <w:family w:val="swiss"/>
-    <w:pitch w:val="variable"/>
-    <w:sig w:usb0="E0002AFF" w:usb1="C0007843" w:usb2="00000009" w:usb3="00000000" w:csb0="000001FF" w:csb1="00000000"/>
-  </w:font>
-  <w:font w:name="Calibri Light">
-    <w:panose1 w:val="020F0302020204030204"/>
-    <w:charset w:val="00"/>
-    <w:family w:val="swiss"/>
-    <w:pitch w:val="variable"/>
-    <w:sig w:usb0="A0002AEF" w:usb1="4000207B" w:usb2="00000000" w:usb3="00000000" w:csb0="000001FF" w:csb1="00000000"/>
-  </w:font>
-  <w:font w:name="Segoe UI">
-    <w:panose1 w:val="020B0502040204020203"/>
-    <w:charset w:val="00"/>
-    <w:family w:val="swiss"/>
-    <w:pitch w:val="variable"/>
-    <w:sig w:usb0="E4002EFF" w:usb1="C000E47F" w:usb2="00000009" w:usb3="00000000" w:csb0="000001FF" w:csb1="00000000"/>
-  </w:font>
-  <w:font w:name="Cambria Math">
-    <w:panose1 w:val="02040503050406030204"/>
-    <w:charset w:val="00"/>
-    <w:family w:val="roman"/>
-    <w:pitch w:val="variable"/>
-    <w:sig w:usb0="E00002FF" w:usb1="420024FF" w:usb2="00000000" w:usb3="00000000" w:csb0="0000019F" w:csb1="00000000"/>
-  </w:font>
-</w:fonts>
-</file>
-
-<file path=word/glossary/settings.xml><?xml version="1.0" encoding="utf-8"?>
-<w:settings xmlns:mc="http://schemas.openxmlformats.org/markup-compatibility/2006" xmlns:o="urn:schemas-microsoft-com:office:office" xmlns:r="http://schemas.openxmlformats.org/officeDocument/2006/relationships" xmlns:m="http://schemas.openxmlformats.org/officeDocument/2006/math" xmlns:v="urn:schemas-microsoft-com:vml" xmlns:w10="urn:schemas-microsoft-com:office:word" xmlns:w="http://schemas.openxmlformats.org/wordprocessingml/2006/main" xmlns:w14="http://schemas.microsoft.com/office/word/2010/wordml" xmlns:w15="http://schemas.microsoft.com/office/word/2012/wordml" xmlns:w16se="http://schemas.microsoft.com/office/word/2015/wordml/symex" xmlns:sl="http://schemas.openxmlformats.org/schemaLibrary/2006/main" mc:Ignorable="w14 w15 w16se">
-  <w:view w:val="normal"/>
-  <w:defaultTabStop w:val="708"/>
-  <w:hyphenationZone w:val="425"/>
-  <w:characterSpacingControl w:val="doNotCompress"/>
-  <w:compat>
-    <w:useFELayout/>
-    <w:compatSetting w:name="compatibilityMode" w:uri="http://schemas.microsoft.com/office/word" w:val="15"/>
-    <w:compatSetting w:name="overrideTableStyleFontSizeAndJustification" w:uri="http://schemas.microsoft.com/office/word" w:val="1"/>
-    <w:compatSetting w:name="enableOpenTypeFeatures" w:uri="http://schemas.microsoft.com/office/word" w:val="1"/>
-    <w:compatSetting w:name="doNotFlipMirrorIndents" w:uri="http://schemas.microsoft.com/office/word" w:val="1"/>
-    <w:compatSetting w:name="differentiateMultirowTableHeaders" w:uri="http://schemas.microsoft.com/office/word" w:val="1"/>
-  </w:compat>
-  <w:rsids>
-    <w:rsidRoot w:val="0015271B"/>
-    <w:rsid w:val="0015271B"/>
-    <w:rsid w:val="00CC29D7"/>
-  </w:rsids>
-  <m:mathPr>
-    <m:mathFont m:val="Cambria Math"/>
-    <m:brkBin m:val="before"/>
-    <m:brkBinSub m:val="--"/>
-    <m:smallFrac m:val="0"/>
-    <m:dispDef/>
-    <m:lMargin m:val="0"/>
-    <m:rMargin m:val="0"/>
-    <m:defJc m:val="centerGroup"/>
-    <m:wrapIndent m:val="1440"/>
-    <m:intLim m:val="subSup"/>
-    <m:naryLim m:val="undOvr"/>
-  </m:mathPr>
-  <w:themeFontLang w:val="pt-BR"/>
-  <w:clrSchemeMapping w:bg1="light1" w:t1="dark1" w:bg2="light2" w:t2="dark2" w:accent1="accent1" w:accent2="accent2" w:accent3="accent3" w:accent4="accent4" w:accent5="accent5" w:accent6="accent6" w:hyperlink="hyperlink" w:followedHyperlink="followedHyperlink"/>
-  <w:decimalSymbol w:val=","/>
-  <w:listSeparator w:val=";"/>
-  <w15:chartTrackingRefBased/>
-</w:settings>
-</file>
-
-<file path=word/glossary/styles.xml><?xml version="1.0" encoding="utf-8"?>
-<w:styles xmlns:mc="http://schemas.openxmlformats.org/markup-compatibility/2006" xmlns:r="http://schemas.openxmlformats.org/officeDocument/2006/relationships" xmlns:w="http://schemas.openxmlformats.org/wordprocessingml/2006/main" xmlns:w14="http://schemas.microsoft.com/office/word/2010/wordml" xmlns:w15="http://schemas.microsoft.com/office/word/2012/wordml" xmlns:w16se="http://schemas.microsoft.com/office/word/2015/wordml/symex" mc:Ignorable="w14 w15 w16se">
-  <w:docDefaults>
-    <w:rPrDefault>
-      <w:rPr>
-        <w:rFonts w:asciiTheme="minorHAnsi" w:eastAsiaTheme="minorEastAsia" w:hAnsiTheme="minorHAnsi" w:cstheme="minorBidi"/>
-        <w:sz w:val="22"/>
-        <w:szCs w:val="22"/>
-        <w:lang w:val="pt-BR" w:eastAsia="pt-BR" w:bidi="ar-SA"/>
-      </w:rPr>
-    </w:rPrDefault>
-    <w:pPrDefault>
-      <w:pPr>
-        <w:spacing w:after="160" w:line="259" w:lineRule="auto"/>
-      </w:pPr>
-    </w:pPrDefault>
-  </w:docDefaults>
-  <w:latentStyles w:defLockedState="0" w:defUIPriority="99" w:defSemiHidden="0" w:defUnhideWhenUsed="0" w:defQFormat="0" w:count="374">
-    <w:lsdException w:name="Normal" w:uiPriority="0" w:qFormat="1"/>
-    <w:lsdException w:name="heading 1" w:uiPriority="9" w:qFormat="1"/>
-    <w:lsdException w:name="heading 2" w:semiHidden="1" w:uiPriority="9" w:unhideWhenUsed="1" w:qFormat="1"/>
-    <w:lsdException w:name="heading 3" w:semiHidden="1" w:uiPriority="9" w:unhideWhenUsed="1" w:qFormat="1"/>
-    <w:lsdException w:name="heading 4" w:semiHidden="1" w:uiPriority="9" w:unhideWhenUsed="1" w:qFormat="1"/>
-    <w:lsdException w:name="heading 5" w:semiHidden="1" w:uiPriority="9" w:unhideWhenUsed="1" w:qFormat="1"/>
-    <w:lsdException w:name="heading 6" w:semiHidden="1" w:uiPriority="9" w:unhideWhenUsed="1" w:qFormat="1"/>
-    <w:lsdException w:name="heading 7" w:semiHidden="1" w:uiPriority="9" w:unhideWhenUsed="1" w:qFormat="1"/>
-    <w:lsdException w:name="heading 8" w:semiHidden="1" w:uiPriority="9" w:unhideWhenUsed="1" w:qFormat="1"/>
-    <w:lsdException w:name="heading 9" w:semiHidden="1" w:uiPriority="9" w:unhideWhenUsed="1" w:qFormat="1"/>
-    <w:lsdException w:name="index 1" w:semiHidden="1" w:unhideWhenUsed="1"/>
-    <w:lsdException w:name="index 2" w:semiHidden="1" w:unhideWhenUsed="1"/>
-    <w:lsdException w:name="index 3" w:semiHidden="1" w:unhideWhenUsed="1"/>
-    <w:lsdException w:name="index 4" w:semiHidden="1" w:unhideWhenUsed="1"/>
-    <w:lsdException w:name="index 5" w:semiHidden="1" w:unhideWhenUsed="1"/>
-    <w:lsdException w:name="index 6" w:semiHidden="1" w:unhideWhenUsed="1"/>
-    <w:lsdException w:name="index 7" w:semiHidden="1" w:unhideWhenUsed="1"/>
-    <w:lsdException w:name="index 8" w:semiHidden="1" w:unhideWhenUsed="1"/>
-    <w:lsdException w:name="index 9" w:semiHidden="1" w:unhideWhenUsed="1"/>
-    <w:lsdException w:name="toc 1" w:semiHidden="1" w:uiPriority="39" w:unhideWhenUsed="1"/>
-    <w:lsdException w:name="toc 2" w:semiHidden="1" w:uiPriority="39" w:unhideWhenUsed="1"/>
-    <w:lsdException w:name="toc 3" w:semiHidden="1" w:uiPriority="39" w:unhideWhenUsed="1"/>
-    <w:lsdException w:name="toc 4" w:semiHidden="1" w:uiPriority="39" w:unhideWhenUsed="1"/>
-    <w:lsdException w:name="toc 5" w:semiHidden="1" w:uiPriority="39" w:unhideWhenUsed="1"/>
-    <w:lsdException w:name="toc 6" w:semiHidden="1" w:uiPriority="39" w:unhideWhenUsed="1"/>
-    <w:lsdException w:name="toc 7" w:semiHidden="1" w:uiPriority="39" w:unhideWhenUsed="1"/>
-    <w:lsdException w:name="toc 8" w:semiHidden="1" w:uiPriority="39" w:unhideWhenUsed="1"/>
-    <w:lsdException w:name="toc 9" w:semiHidden="1" w:uiPriority="39" w:unhideWhenUsed="1"/>
-    <w:lsdException w:name="Normal Indent" w:semiHidden="1" w:unhideWhenUsed="1"/>
-    <w:lsdException w:name="footnote text" w:semiHidden="1" w:unhideWhenUsed="1"/>
-    <w:lsdException w:name="annotation text" w:semiHidden="1" w:unhideWhenUsed="1"/>
-    <w:lsdException w:name="header" w:semiHidden="1" w:unhideWhenUsed="1"/>
-    <w:lsdException w:name="footer" w:semiHidden="1" w:unhideWhenUsed="1"/>
-    <w:lsdException w:name="index heading" w:semiHidden="1" w:unhideWhenUsed="1"/>
-    <w:lsdException w:name="caption" w:semiHidden="1" w:uiPriority="35" w:unhideWhenUsed="1" w:qFormat="1"/>
-    <w:lsdException w:name="table of figures" w:semiHidden="1" w:unhideWhenUsed="1"/>
-    <w:lsdException w:name="envelope address" w:semiHidden="1" w:unhideWhenUsed="1"/>
-    <w:lsdException w:name="envelope return" w:semiHidden="1" w:unhideWhenUsed="1"/>
-    <w:lsdException w:name="footnote reference" w:semiHidden="1" w:unhideWhenUsed="1"/>
-    <w:lsdException w:name="annotation reference" w:semiHidden="1" w:unhideWhenUsed="1"/>
-    <w:lsdException w:name="line number" w:semiHidden="1" w:unhideWhenUsed="1"/>
-    <w:lsdException w:name="page number" w:semiHidden="1" w:unhideWhenUsed="1"/>
-    <w:lsdException w:name="endnote reference" w:semiHidden="1" w:unhideWhenUsed="1"/>
-    <w:lsdException w:name="endnote text" w:semiHidden="1" w:unhideWhenUsed="1"/>
-    <w:lsdException w:name="table of authorities" w:semiHidden="1" w:unhideWhenUsed="1"/>
-    <w:lsdException w:name="macro" w:semiHidden="1" w:unhideWhenUsed="1"/>
-    <w:lsdException w:name="toa heading" w:semiHidden="1" w:unhideWhenUsed="1"/>
-    <w:lsdException w:name="List" w:semiHidden="1" w:unhideWhenUsed="1"/>
-    <w:lsdException w:name="List Bullet" w:semiHidden="1" w:unhideWhenUsed="1"/>
-    <w:lsdException w:name="List Number" w:semiHidden="1" w:unhideWhenUsed="1"/>
-    <w:lsdException w:name="List 2" w:semiHidden="1" w:unhideWhenUsed="1"/>
-    <w:lsdException w:name="List 3" w:semiHidden="1" w:unhideWhenUsed="1"/>
-    <w:lsdException w:name="List 4" w:semiHidden="1" w:unhideWhenUsed="1"/>
-    <w:lsdException w:name="List 5" w:semiHidden="1" w:unhideWhenUsed="1"/>
-    <w:lsdException w:name="List Bullet 2" w:semiHidden="1" w:unhideWhenUsed="1"/>
-    <w:lsdException w:name="List Bullet 3" w:semiHidden="1" w:unhideWhenUsed="1"/>
-    <w:lsdException w:name="List Bullet 4" w:semiHidden="1" w:unhideWhenUsed="1"/>
-    <w:lsdException w:name="List Bullet 5" w:semiHidden="1" w:unhideWhenUsed="1"/>
-    <w:lsdException w:name="List Number 2" w:semiHidden="1" w:unhideWhenUsed="1"/>
-    <w:lsdException w:name="List Number 3" w:semiHidden="1" w:unhideWhenUsed="1"/>
-    <w:lsdException w:name="List Number 4" w:semiHidden="1" w:unhideWhenUsed="1"/>
-    <w:lsdException w:name="List Number 5" w:semiHidden="1" w:unhideWhenUsed="1"/>
-    <w:lsdException w:name="Title" w:uiPriority="10" w:qFormat="1"/>
-    <w:lsdException w:name="Closing" w:semiHidden="1" w:unhideWhenUsed="1"/>
-    <w:lsdException w:name="Signature" w:semiHidden="1" w:unhideWhenUsed="1"/>
-    <w:lsdException w:name="Default Paragraph Font" w:semiHidden="1" w:uiPriority="1" w:unhideWhenUsed="1"/>
-    <w:lsdException w:name="Body Text" w:semiHidden="1" w:unhideWhenUsed="1"/>
-    <w:lsdException w:name="Body Text Indent" w:semiHidden="1" w:unhideWhenUsed="1"/>
-    <w:lsdException w:name="List Continue" w:semiHidden="1" w:unhideWhenUsed="1"/>
-    <w:lsdException w:name="List Continue 2" w:semiHidden="1" w:unhideWhenUsed="1"/>
-    <w:lsdException w:name="List Continue 3" w:semiHidden="1" w:unhideWhenUsed="1"/>
-    <w:lsdException w:name="List Continue 4" w:semiHidden="1" w:unhideWhenUsed="1"/>
-    <w:lsdException w:name="List Continue 5" w:semiHidden="1" w:unhideWhenUsed="1"/>
-    <w:lsdException w:name="Message Header" w:semiHidden="1" w:unhideWhenUsed="1"/>
-    <w:lsdException w:name="Subtitle" w:uiPriority="11" w:qFormat="1"/>
-    <w:lsdException w:name="Salutation" w:semiHidden="1" w:unhideWhenUsed="1"/>
-    <w:lsdException w:name="Date" w:semiHidden="1" w:unhideWhenUsed="1"/>
-    <w:lsdException w:name="Body Text First Indent" w:semiHidden="1" w:unhideWhenUsed="1"/>
-    <w:lsdException w:name="Body Text First Indent 2" w:semiHidden="1" w:unhideWhenUsed="1"/>
-    <w:lsdException w:name="Note Heading" w:semiHidden="1" w:unhideWhenUsed="1"/>
-    <w:lsdException w:name="Body Text 2" w:semiHidden="1" w:unhideWhenUsed="1"/>
-    <w:lsdException w:name="Body Text 3" w:semiHidden="1" w:unhideWhenUsed="1"/>
-    <w:lsdException w:name="Body Text Indent 2" w:semiHidden="1" w:unhideWhenUsed="1"/>
-    <w:lsdException w:name="Body Text Indent 3" w:semiHidden="1" w:unhideWhenUsed="1"/>
-    <w:lsdException w:name="Block Text" w:semiHidden="1" w:unhideWhenUsed="1"/>
-    <w:lsdException w:name="Hyperlink" w:semiHidden="1" w:unhideWhenUsed="1"/>
-    <w:lsdException w:name="FollowedHyperlink" w:semiHidden="1" w:unhideWhenUsed="1"/>
-    <w:lsdException w:name="Strong" w:uiPriority="22" w:qFormat="1"/>
-    <w:lsdException w:name="Emphasis" w:uiPriority="20" w:qFormat="1"/>
-    <w:lsdException w:name="Document Map" w:semiHidden="1" w:unhideWhenUsed="1"/>
-    <w:lsdException w:name="Plain Text" w:semiHidden="1" w:unhideWhenUsed="1"/>
-    <w:lsdException w:name="E-mail Signature" w:semiHidden="1" w:unhideWhenUsed="1"/>
-    <w:lsdException w:name="HTML Top of Form" w:semiHidden="1" w:unhideWhenUsed="1"/>
-    <w:lsdException w:name="HTML Bottom of Form" w:semiHidden="1" w:unhideWhenUsed="1"/>
-    <w:lsdException w:name="Normal (Web)" w:semiHidden="1" w:unhideWhenUsed="1"/>
-    <w:lsdException w:name="HTML Acronym" w:semiHidden="1" w:unhideWhenUsed="1"/>
-    <w:lsdException w:name="HTML Address" w:semiHidden="1" w:unhideWhenUsed="1"/>
-    <w:lsdException w:name="HTML Cite" w:semiHidden="1" w:unhideWhenUsed="1"/>
-    <w:lsdException w:name="HTML Code" w:semiHidden="1" w:unhideWhenUsed="1"/>
-    <w:lsdException w:name="HTML Definition" w:semiHidden="1" w:unhideWhenUsed="1"/>
-    <w:lsdException w:name="HTML Keyboard" w:semiHidden="1" w:unhideWhenUsed="1"/>
-    <w:lsdException w:name="HTML Preformatted" w:semiHidden="1" w:unhideWhenUsed="1"/>
-    <w:lsdException w:name="HTML Sample" w:semiHidden="1" w:unhideWhenUsed="1"/>
-    <w:lsdException w:name="HTML Typewriter" w:semiHidden="1" w:unhideWhenUsed="1"/>
-    <w:lsdException w:name="HTML Variable" w:semiHidden="1" w:unhideWhenUsed="1"/>
-    <w:lsdException w:name="Normal Table" w:semiHidden="1" w:unhideWhenUsed="1"/>
-    <w:lsdException w:name="annotation subject" w:semiHidden="1" w:unhideWhenUsed="1"/>
-    <w:lsdException w:name="No List" w:semiHidden="1" w:unhideWhenUsed="1"/>
-    <w:lsdException w:name="Outline List 1" w:semiHidden="1" w:unhideWhenUsed="1"/>
-    <w:lsdException w:name="Outline List 2" w:semiHidden="1" w:unhideWhenUsed="1"/>
-    <w:lsdException w:name="Outline List 3" w:semiHidden="1" w:unhideWhenUsed="1"/>
-    <w:lsdException w:name="Table Simple 1" w:semiHidden="1" w:unhideWhenUsed="1"/>
-    <w:lsdException w:name="Table Simple 2" w:semiHidden="1" w:unhideWhenUsed="1"/>
-    <w:lsdException w:name="Table Simple 3" w:semiHidden="1" w:unhideWhenUsed="1"/>
-    <w:lsdException w:name="Table Classic 1" w:semiHidden="1" w:unhideWhenUsed="1"/>
-    <w:lsdException w:name="Table Classic 2" w:semiHidden="1" w:unhideWhenUsed="1"/>
-    <w:lsdException w:name="Table Classic 3" w:semiHidden="1" w:unhideWhenUsed="1"/>
-    <w:lsdException w:name="Table Classic 4" w:semiHidden="1" w:unhideWhenUsed="1"/>
-    <w:lsdException w:name="Table Colorful 1" w:semiHidden="1" w:unhideWhenUsed="1"/>
-    <w:lsdException w:name="Table Colorful 2" w:semiHidden="1" w:unhideWhenUsed="1"/>
-    <w:lsdException w:name="Table Colorful 3" w:semiHidden="1" w:unhideWhenUsed="1"/>
-    <w:lsdException w:name="Table Columns 1" w:semiHidden="1" w:unhideWhenUsed="1"/>
-    <w:lsdException w:name="Table Columns 2" w:semiHidden="1" w:unhideWhenUsed="1"/>
-    <w:lsdException w:name="Table Columns 3" w:semiHidden="1" w:unhideWhenUsed="1"/>
-    <w:lsdException w:name="Table Columns 4" w:semiHidden="1" w:unhideWhenUsed="1"/>
-    <w:lsdException w:name="Table Columns 5" w:semiHidden="1" w:unhideWhenUsed="1"/>
-    <w:lsdException w:name="Table Grid 1" w:semiHidden="1" w:unhideWhenUsed="1"/>
-    <w:lsdException w:name="Table Grid 2" w:semiHidden="1" w:unhideWhenUsed="1"/>
-    <w:lsdException w:name="Table Grid 3" w:semiHidden="1" w:unhideWhenUsed="1"/>
-    <w:lsdException w:name="Table Grid 4" w:semiHidden="1" w:unhideWhenUsed="1"/>
-    <w:lsdException w:name="Table Grid 5" w:semiHidden="1" w:unhideWhenUsed="1"/>
-    <w:lsdException w:name="Table Grid 6" w:semiHidden="1" w:unhideWhenUsed="1"/>
-    <w:lsdException w:name="Table Grid 7" w:semiHidden="1" w:unhideWhenUsed="1"/>
-    <w:lsdException w:name="Table Grid 8" w:semiHidden="1" w:unhideWhenUsed="1"/>
-    <w:lsdException w:name="Table List 1" w:semiHidden="1" w:unhideWhenUsed="1"/>
-    <w:lsdException w:name="Table List 2" w:semiHidden="1" w:unhideWhenUsed="1"/>
-    <w:lsdException w:name="Table List 3" w:semiHidden="1" w:unhideWhenUsed="1"/>
-    <w:lsdException w:name="Table List 4" w:semiHidden="1" w:unhideWhenUsed="1"/>
-    <w:lsdException w:name="Table List 5" w:semiHidden="1" w:unhideWhenUsed="1"/>
-    <w:lsdException w:name="Table List 6" w:semiHidden="1" w:unhideWhenUsed="1"/>
-    <w:lsdException w:name="Table List 7" w:semiHidden="1" w:unhideWhenUsed="1"/>
-    <w:lsdException w:name="Table List 8" w:semiHidden="1" w:unhideWhenUsed="1"/>
-    <w:lsdException w:name="Table 3D effects 1" w:semiHidden="1" w:unhideWhenUsed="1"/>
-    <w:lsdException w:name="Table 3D effects 2" w:semiHidden="1" w:unhideWhenUsed="1"/>
-    <w:lsdException w:name="Table 3D effects 3" w:semiHidden="1" w:unhideWhenUsed="1"/>
-    <w:lsdException w:name="Table Contemporary" w:semiHidden="1" w:unhideWhenUsed="1"/>
-    <w:lsdException w:name="Table Elegant" w:semiHidden="1" w:unhideWhenUsed="1"/>
-    <w:lsdException w:name="Table Professional" w:semiHidden="1" w:unhideWhenUsed="1"/>
-    <w:lsdException w:name="Table Subtle 1" w:semiHidden="1" w:unhideWhenUsed="1"/>
-    <w:lsdException w:name="Table Subtle 2" w:semiHidden="1" w:unhideWhenUsed="1"/>
-    <w:lsdException w:name="Table Web 1" w:semiHidden="1" w:unhideWhenUsed="1"/>
-    <w:lsdException w:name="Table Web 2" w:semiHidden="1" w:unhideWhenUsed="1"/>
-    <w:lsdException w:name="Table Web 3" w:semiHidden="1" w:unhideWhenUsed="1"/>
-    <w:lsdException w:name="Balloon Text" w:semiHidden="1" w:unhideWhenUsed="1"/>
-    <w:lsdException w:name="Table Grid" w:uiPriority="39"/>
-    <w:lsdException w:name="Table Theme" w:semiHidden="1" w:unhideWhenUsed="1"/>
-    <w:lsdException w:name="Placeholder Text" w:semiHidden="1"/>
-    <w:lsdException w:name="No Spacing" w:uiPriority="1" w:qFormat="1"/>
-    <w:lsdException w:name="Light Shading" w:uiPriority="60"/>
-    <w:lsdException w:name="Light List" w:uiPriority="61"/>
-    <w:lsdException w:name="Light Grid" w:uiPriority="62"/>
-    <w:lsdException w:name="Medium Shading 1" w:uiPriority="63"/>
-    <w:lsdException w:name="Medium Shading 2" w:uiPriority="64"/>
-    <w:lsdException w:name="Medium List 1" w:uiPriority="65"/>
-    <w:lsdException w:name="Medium List 2" w:uiPriority="66"/>
-    <w:lsdException w:name="Medium Grid 1" w:uiPriority="67"/>
-    <w:lsdException w:name="Medium Grid 2" w:uiPriority="68"/>
-    <w:lsdException w:name="Medium Grid 3" w:uiPriority="69"/>
-    <w:lsdException w:name="Dark List" w:uiPriority="70"/>
-    <w:lsdException w:name="Colorful Shading" w:uiPriority="71"/>
-    <w:lsdException w:name="Colorful List" w:uiPriority="72"/>
-    <w:lsdException w:name="Colorful Grid" w:uiPriority="73"/>
-    <w:lsdException w:name="Light Shading Accent 1" w:uiPriority="60"/>
-    <w:lsdException w:name="Light List Accent 1" w:uiPriority="61"/>
-    <w:lsdException w:name="Light Grid Accent 1" w:uiPriority="62"/>
-    <w:lsdException w:name="Medium Shading 1 Accent 1" w:uiPriority="63"/>
-    <w:lsdException w:name="Medium Shading 2 Accent 1" w:uiPriority="64"/>
-    <w:lsdException w:name="Medium List 1 Accent 1" w:uiPriority="65"/>
-    <w:lsdException w:name="Revision" w:semiHidden="1"/>
-    <w:lsdException w:name="List Paragraph" w:uiPriority="34" w:qFormat="1"/>
-    <w:lsdException w:name="Quote" w:uiPriority="29" w:qFormat="1"/>
-    <w:lsdException w:name="Intense Quote" w:uiPriority="30" w:qFormat="1"/>
-    <w:lsdException w:name="Medium List 2 Accent 1" w:uiPriority="66"/>
-    <w:lsdException w:name="Medium Grid 1 Accent 1" w:uiPriority="67"/>
-    <w:lsdException w:name="Medium Grid 2 Accent 1" w:uiPriority="68"/>
-    <w:lsdException w:name="Medium Grid 3 Accent 1" w:uiPriority="69"/>
-    <w:lsdException w:name="Dark List Accent 1" w:uiPriority="70"/>
-    <w:lsdException w:name="Colorful Shading Accent 1" w:uiPriority="71"/>
-    <w:lsdException w:name="Colorful List Accent 1" w:uiPriority="72"/>
-    <w:lsdException w:name="Colorful Grid Accent 1" w:uiPriority="73"/>
-    <w:lsdException w:name="Light Shading Accent 2" w:uiPriority="60"/>
-    <w:lsdException w:name="Light List Accent 2" w:uiPriority="61"/>
-    <w:lsdException w:name="Light Grid Accent 2" w:uiPriority="62"/>
-    <w:lsdException w:name="Medium Shading 1 Accent 2" w:uiPriority="63"/>
-    <w:lsdException w:name="Medium Shading 2 Accent 2" w:uiPriority="64"/>
-    <w:lsdException w:name="Medium List 1 Accent 2" w:uiPriority="65"/>
-    <w:lsdException w:name="Medium List 2 Accent 2" w:uiPriority="66"/>
-    <w:lsdException w:name="Medium Grid 1 Accent 2" w:uiPriority="67"/>
-    <w:lsdException w:name="Medium Grid 2 Accent 2" w:uiPriority="68"/>
-    <w:lsdException w:name="Medium Grid 3 Accent 2" w:uiPriority="69"/>
-    <w:lsdException w:name="Dark List Accent 2" w:uiPriority="70"/>
-    <w:lsdException w:name="Colorful Shading Accent 2" w:uiPriority="71"/>
-    <w:lsdException w:name="Colorful List Accent 2" w:uiPriority="72"/>
-    <w:lsdException w:name="Colorful Grid Accent 2" w:uiPriority="73"/>
-    <w:lsdException w:name="Light Shading Accent 3" w:uiPriority="60"/>
-    <w:lsdException w:name="Light List Accent 3" w:uiPriority="61"/>
-    <w:lsdException w:name="Light Grid Accent 3" w:uiPriority="62"/>
-    <w:lsdException w:name="Medium Shading 1 Accent 3" w:uiPriority="63"/>
-    <w:lsdException w:name="Medium Shading 2 Accent 3" w:uiPriority="64"/>
-    <w:lsdException w:name="Medium List 1 Accent 3" w:uiPriority="65"/>
-    <w:lsdException w:name="Medium List 2 Accent 3" w:uiPriority="66"/>
-    <w:lsdException w:name="Medium Grid 1 Accent 3" w:uiPriority="67"/>
-    <w:lsdException w:name="Medium Grid 2 Accent 3" w:uiPriority="68"/>
-    <w:lsdException w:name="Medium Grid 3 Accent 3" w:uiPriority="69"/>
-    <w:lsdException w:name="Dark List Accent 3" w:uiPriority="70"/>
-    <w:lsdException w:name="Colorful Shading Accent 3" w:uiPriority="71"/>
-    <w:lsdException w:name="Colorful List Accent 3" w:uiPriority="72"/>
-    <w:lsdException w:name="Colorful Grid Accent 3" w:uiPriority="73"/>
-    <w:lsdException w:name="Light Shading Accent 4" w:uiPriority="60"/>
-    <w:lsdException w:name="Light List Accent 4" w:uiPriority="61"/>
-    <w:lsdException w:name="Light Grid Accent 4" w:uiPriority="62"/>
-    <w:lsdException w:name="Medium Shading 1 Accent 4" w:uiPriority="63"/>
-    <w:lsdException w:name="Medium Shading 2 Accent 4" w:uiPriority="64"/>
-    <w:lsdException w:name="Medium List 1 Accent 4" w:uiPriority="65"/>
-    <w:lsdException w:name="Medium List 2 Accent 4" w:uiPriority="66"/>
-    <w:lsdException w:name="Medium Grid 1 Accent 4" w:uiPriority="67"/>
-    <w:lsdException w:name="Medium Grid 2 Accent 4" w:uiPriority="68"/>
-    <w:lsdException w:name="Medium Grid 3 Accent 4" w:uiPriority="69"/>
-    <w:lsdException w:name="Dark List Accent 4" w:uiPriority="70"/>
-    <w:lsdException w:name="Colorful Shading Accent 4" w:uiPriority="71"/>
-    <w:lsdException w:name="Colorful List Accent 4" w:uiPriority="72"/>
-    <w:lsdException w:name="Colorful Grid Accent 4" w:uiPriority="73"/>
-    <w:lsdException w:name="Light Shading Accent 5" w:uiPriority="60"/>
-    <w:lsdException w:name="Light List Accent 5" w:uiPriority="61"/>
-    <w:lsdException w:name="Light Grid Accent 5" w:uiPriority="62"/>
-    <w:lsdException w:name="Medium Shading 1 Accent 5" w:uiPriority="63"/>
-    <w:lsdException w:name="Medium Shading 2 Accent 5" w:uiPriority="64"/>
-    <w:lsdException w:name="Medium List 1 Accent 5" w:uiPriority="65"/>
-    <w:lsdException w:name="Medium List 2 Accent 5" w:uiPriority="66"/>
-    <w:lsdException w:name="Medium Grid 1 Accent 5" w:uiPriority="67"/>
-    <w:lsdException w:name="Medium Grid 2 Accent 5" w:uiPriority="68"/>
-    <w:lsdException w:name="Medium Grid 3 Accent 5" w:uiPriority="69"/>
-    <w:lsdException w:name="Dark List Accent 5" w:uiPriority="70"/>
-    <w:lsdException w:name="Colorful Shading Accent 5" w:uiPriority="71"/>
-    <w:lsdException w:name="Colorful List Accent 5" w:uiPriority="72"/>
-    <w:lsdException w:name="Colorful Grid Accent 5" w:uiPriority="73"/>
-    <w:lsdException w:name="Light Shading Accent 6" w:uiPriority="60"/>
-    <w:lsdException w:name="Light List Accent 6" w:uiPriority="61"/>
-    <w:lsdException w:name="Light Grid Accent 6" w:uiPriority="62"/>
-    <w:lsdException w:name="Medium Shading 1 Accent 6" w:uiPriority="63"/>
-    <w:lsdException w:name="Medium Shading 2 Accent 6" w:uiPriority="64"/>
-    <w:lsdException w:name="Medium List 1 Accent 6" w:uiPriority="65"/>
-    <w:lsdException w:name="Medium List 2 Accent 6" w:uiPriority="66"/>
-    <w:lsdException w:name="Medium Grid 1 Accent 6" w:uiPriority="67"/>
-    <w:lsdException w:name="Medium Grid 2 Accent 6" w:uiPriority="68"/>
-    <w:lsdException w:name="Medium Grid 3 Accent 6" w:uiPriority="69"/>
-    <w:lsdException w:name="Dark List Accent 6" w:uiPriority="70"/>
-    <w:lsdException w:name="Colorful Shading Accent 6" w:uiPriority="71"/>
-    <w:lsdException w:name="Colorful List Accent 6" w:uiPriority="72"/>
-    <w:lsdException w:name="Colorful Grid Accent 6" w:uiPriority="73"/>
-    <w:lsdException w:name="Subtle Emphasis" w:uiPriority="19" w:qFormat="1"/>
-    <w:lsdException w:name="Intense Emphasis" w:uiPriority="21" w:qFormat="1"/>
-    <w:lsdException w:name="Subtle Reference" w:uiPriority="31" w:qFormat="1"/>
-    <w:lsdException w:name="Intense Reference" w:uiPriority="32" w:qFormat="1"/>
-    <w:lsdException w:name="Book Title" w:uiPriority="33" w:qFormat="1"/>
-    <w:lsdException w:name="Bibliography" w:semiHidden="1" w:uiPriority="37" w:unhideWhenUsed="1"/>
-    <w:lsdException w:name="TOC Heading" w:semiHidden="1" w:uiPriority="39" w:unhideWhenUsed="1" w:qFormat="1"/>
-    <w:lsdException w:name="Plain Table 1" w:uiPriority="41"/>
-    <w:lsdException w:name="Plain Table 2" w:uiPriority="42"/>
-    <w:lsdException w:name="Plain Table 3" w:uiPriority="43"/>
-    <w:lsdException w:name="Plain Table 4" w:uiPriority="44"/>
-    <w:lsdException w:name="Plain Table 5" w:uiPriority="45"/>
-    <w:lsdException w:name="Grid Table Light" w:uiPriority="40"/>
-    <w:lsdException w:name="Grid Table 1 Light" w:uiPriority="46"/>
-    <w:lsdException w:name="Grid Table 2" w:uiPriority="47"/>
-    <w:lsdException w:name="Grid Table 3" w:uiPriority="48"/>
-    <w:lsdException w:name="Grid Table 4" w:uiPriority="49"/>
-    <w:lsdException w:name="Grid Table 5 Dark" w:uiPriority="50"/>
-    <w:lsdException w:name="Grid Table 6 Colorful" w:uiPriority="51"/>
-    <w:lsdException w:name="Grid Table 7 Colorful" w:uiPriority="52"/>
-    <w:lsdException w:name="Grid Table 1 Light Accent 1" w:uiPriority="46"/>
-    <w:lsdException w:name="Grid Table 2 Accent 1" w:uiPriority="47"/>
-    <w:lsdException w:name="Grid Table 3 Accent 1" w:uiPriority="48"/>
-    <w:lsdException w:name="Grid Table 4 Accent 1" w:uiPriority="49"/>
-    <w:lsdException w:name="Grid Table 5 Dark Accent 1" w:uiPriority="50"/>
-    <w:lsdException w:name="Grid Table 6 Colorful Accent 1" w:uiPriority="51"/>
-    <w:lsdException w:name="Grid Table 7 Colorful Accent 1" w:uiPriority="52"/>
-    <w:lsdException w:name="Grid Table 1 Light Accent 2" w:uiPriority="46"/>
-    <w:lsdException w:name="Grid Table 2 Accent 2" w:uiPriority="47"/>
-    <w:lsdException w:name="Grid Table 3 Accent 2" w:uiPriority="48"/>
-    <w:lsdException w:name="Grid Table 4 Accent 2" w:uiPriority="49"/>
-    <w:lsdException w:name="Grid Table 5 Dark Accent 2" w:uiPriority="50"/>
-    <w:lsdException w:name="Grid Table 6 Colorful Accent 2" w:uiPriority="51"/>
-    <w:lsdException w:name="Grid Table 7 Colorful Accent 2" w:uiPriority="52"/>
-    <w:lsdException w:name="Grid Table 1 Light Accent 3" w:uiPriority="46"/>
-    <w:lsdException w:name="Grid Table 2 Accent 3" w:uiPriority="47"/>
-    <w:lsdException w:name="Grid Table 3 Accent 3" w:uiPriority="48"/>
-    <w:lsdException w:name="Grid Table 4 Accent 3" w:uiPriority="49"/>
-    <w:lsdException w:name="Grid Table 5 Dark Accent 3" w:uiPriority="50"/>
-    <w:lsdException w:name="Grid Table 6 Colorful Accent 3" w:uiPriority="51"/>
-    <w:lsdException w:name="Grid Table 7 Colorful Accent 3" w:uiPriority="52"/>
-    <w:lsdException w:name="Grid Table 1 Light Accent 4" w:uiPriority="46"/>
-    <w:lsdException w:name="Grid Table 2 Accent 4" w:uiPriority="47"/>
-    <w:lsdException w:name="Grid Table 3 Accent 4" w:uiPriority="48"/>
-    <w:lsdException w:name="Grid Table 4 Accent 4" w:uiPriority="49"/>
-    <w:lsdException w:name="Grid Table 5 Dark Accent 4" w:uiPriority="50"/>
-    <w:lsdException w:name="Grid Table 6 Colorful Accent 4" w:uiPriority="51"/>
-    <w:lsdException w:name="Grid Table 7 Colorful Accent 4" w:uiPriority="52"/>
-    <w:lsdException w:name="Grid Table 1 Light Accent 5" w:uiPriority="46"/>
-    <w:lsdException w:name="Grid Table 2 Accent 5" w:uiPriority="47"/>
-    <w:lsdException w:name="Grid Table 3 Accent 5" w:uiPriority="48"/>
-    <w:lsdException w:name="Grid Table 4 Accent 5" w:uiPriority="49"/>
-    <w:lsdException w:name="Grid Table 5 Dark Accent 5" w:uiPriority="50"/>
-    <w:lsdException w:name="Grid Table 6 Colorful Accent 5" w:uiPriority="51"/>
-    <w:lsdException w:name="Grid Table 7 Colorful Accent 5" w:uiPriority="52"/>
-    <w:lsdException w:name="Grid Table 1 Light Accent 6" w:uiPriority="46"/>
-    <w:lsdException w:name="Grid Table 2 Accent 6" w:uiPriority="47"/>
-    <w:lsdException w:name="Grid Table 3 Accent 6" w:uiPriority="48"/>
-    <w:lsdException w:name="Grid Table 4 Accent 6" w:uiPriority="49"/>
-    <w:lsdException w:name="Grid Table 5 Dark Accent 6" w:uiPriority="50"/>
-    <w:lsdException w:name="Grid Table 6 Colorful Accent 6" w:uiPriority="51"/>
-    <w:lsdException w:name="Grid Table 7 Colorful Accent 6" w:uiPriority="52"/>
-    <w:lsdException w:name="List Table 1 Light" w:uiPriority="46"/>
-    <w:lsdException w:name="List Table 2" w:uiPriority="47"/>
-    <w:lsdException w:name="List Table 3" w:uiPriority="48"/>
-    <w:lsdException w:name="List Table 4" w:uiPriority="49"/>
-    <w:lsdException w:name="List Table 5 Dark" w:uiPriority="50"/>
-    <w:lsdException w:name="List Table 6 Colorful" w:uiPriority="51"/>
-    <w:lsdException w:name="List Table 7 Colorful" w:uiPriority="52"/>
-    <w:lsdException w:name="List Table 1 Light Accent 1" w:uiPriority="46"/>
-    <w:lsdException w:name="List Table 2 Accent 1" w:uiPriority="47"/>
-    <w:lsdException w:name="List Table 3 Accent 1" w:uiPriority="48"/>
-    <w:lsdException w:name="List Table 4 Accent 1" w:uiPriority="49"/>
-    <w:lsdException w:name="List Table 5 Dark Accent 1" w:uiPriority="50"/>
-    <w:lsdException w:name="List Table 6 Colorful Accent 1" w:uiPriority="51"/>
-    <w:lsdException w:name="List Table 7 Colorful Accent 1" w:uiPriority="52"/>
-    <w:lsdException w:name="List Table 1 Light Accent 2" w:uiPriority="46"/>
-    <w:lsdException w:name="List Table 2 Accent 2" w:uiPriority="47"/>
-    <w:lsdException w:name="List Table 3 Accent 2" w:uiPriority="48"/>
-    <w:lsdException w:name="List Table 4 Accent 2" w:uiPriority="49"/>
-    <w:lsdException w:name="List Table 5 Dark Accent 2" w:uiPriority="50"/>
-    <w:lsdException w:name="List Table 6 Colorful Accent 2" w:uiPriority="51"/>
-    <w:lsdException w:name="List Table 7 Colorful Accent 2" w:uiPriority="52"/>
-    <w:lsdException w:name="List Table 1 Light Accent 3" w:uiPriority="46"/>
-    <w:lsdException w:name="List Table 2 Accent 3" w:uiPriority="47"/>
-    <w:lsdException w:name="List Table 3 Accent 3" w:uiPriority="48"/>
-    <w:lsdException w:name="List Table 4 Accent 3" w:uiPriority="49"/>
-    <w:lsdException w:name="List Table 5 Dark Accent 3" w:uiPriority="50"/>
-    <w:lsdException w:name="List Table 6 Colorful Accent 3" w:uiPriority="51"/>
-    <w:lsdException w:name="List Table 7 Colorful Accent 3" w:uiPriority="52"/>
-    <w:lsdException w:name="List Table 1 Light Accent 4" w:uiPriority="46"/>
-    <w:lsdException w:name="List Table 2 Accent 4" w:uiPriority="47"/>
-    <w:lsdException w:name="List Table 3 Accent 4" w:uiPriority="48"/>
-    <w:lsdException w:name="List Table 4 Accent 4" w:uiPriority="49"/>
-    <w:lsdException w:name="List Table 5 Dark Accent 4" w:uiPriority="50"/>
-    <w:lsdException w:name="List Table 6 Colorful Accent 4" w:uiPriority="51"/>
-    <w:lsdException w:name="List Table 7 Colorful Accent 4" w:uiPriority="52"/>
-    <w:lsdException w:name="List Table 1 Light Accent 5" w:uiPriority="46"/>
-    <w:lsdException w:name="List Table 2 Accent 5" w:uiPriority="47"/>
-    <w:lsdException w:name="List Table 3 Accent 5" w:uiPriority="48"/>
-    <w:lsdException w:name="List Table 4 Accent 5" w:uiPriority="49"/>
-    <w:lsdException w:name="List Table 5 Dark Accent 5" w:uiPriority="50"/>
-    <w:lsdException w:name="List Table 6 Colorful Accent 5" w:uiPriority="51"/>
-    <w:lsdException w:name="List Table 7 Colorful Accent 5" w:uiPriority="52"/>
-    <w:lsdException w:name="List Table 1 Light Accent 6" w:uiPriority="46"/>
-    <w:lsdException w:name="List Table 2 Accent 6" w:uiPriority="47"/>
-    <w:lsdException w:name="List Table 3 Accent 6" w:uiPriority="48"/>
-    <w:lsdException w:name="List Table 4 Accent 6" w:uiPriority="49"/>
-    <w:lsdException w:name="List Table 5 Dark Accent 6" w:uiPriority="50"/>
-    <w:lsdException w:name="List Table 6 Colorful Accent 6" w:uiPriority="51"/>
-    <w:lsdException w:name="List Table 7 Colorful Accent 6" w:uiPriority="52"/>
-    <w:lsdException w:name="Mention" w:semiHidden="1" w:unhideWhenUsed="1"/>
-    <w:lsdException w:name="Smart Hyperlink" w:semiHidden="1" w:unhideWhenUsed="1"/>
-    <w:lsdException w:name="Hashtag" w:semiHidden="1" w:unhideWhenUsed="1"/>
-  </w:latentStyles>
-  <w:style w:type="paragraph" w:default="1" w:styleId="Normal">
-    <w:name w:val="Normal"/>
-    <w:qFormat/>
-  </w:style>
-  <w:style w:type="character" w:default="1" w:styleId="Fontepargpadro">
-    <w:name w:val="Default Paragraph Font"/>
-    <w:uiPriority w:val="1"/>
-    <w:semiHidden/>
-    <w:unhideWhenUsed/>
-  </w:style>
-  <w:style w:type="table" w:default="1" w:styleId="Tabelanormal">
-    <w:name w:val="Normal Table"/>
+  <w:style w:type="paragraph" w:styleId="Remissivo1">
+    <w:name w:val="index 1"/>
+    <w:basedOn w:val="Normal"/>
+    <w:next w:val="Normal"/>
+    <w:autoRedefine/>
     <w:uiPriority w:val="99"/>
     <w:semiHidden/>
     <w:unhideWhenUsed/>
-    <w:tblPr>
-      <w:tblInd w:w="0" w:type="dxa"/>
-      <w:tblCellMar>
-        <w:top w:w="0" w:type="dxa"/>
-        <w:left w:w="108" w:type="dxa"/>
-        <w:bottom w:w="0" w:type="dxa"/>
-        <w:right w:w="108" w:type="dxa"/>
-      </w:tblCellMar>
-    </w:tblPr>
+    <w:rsid w:val="00217CED"/>
+    <w:pPr>
+      <w:ind w:left="238" w:hanging="238"/>
+    </w:pPr>
   </w:style>
-  <w:style w:type="numbering" w:default="1" w:styleId="Semlista">
-    <w:name w:val="No List"/>
+  <w:style w:type="paragraph" w:styleId="Remissivo2">
+    <w:name w:val="index 2"/>
+    <w:basedOn w:val="Normal"/>
+    <w:next w:val="Normal"/>
+    <w:autoRedefine/>
     <w:uiPriority w:val="99"/>
-    <w:semiHidden/>
     <w:unhideWhenUsed/>
-  </w:style>
-  <w:style w:type="character" w:styleId="TextodoEspaoReservado">
-    <w:name w:val="Placeholder Text"/>
-    <w:basedOn w:val="Fontepargpadro"/>
-    <w:uiPriority w:val="99"/>
-    <w:semiHidden/>
-    <w:rsid w:val="0015271B"/>
-    <w:rPr>
-      <w:color w:val="808080"/>
-    </w:rPr>
+    <w:rsid w:val="00217CED"/>
+    <w:pPr>
+      <w:tabs>
+        <w:tab w:val="right" w:leader="dot" w:pos="3882"/>
+      </w:tabs>
+      <w:spacing w:line="240" w:lineRule="auto"/>
+      <w:ind w:left="426" w:hanging="480"/>
+    </w:pPr>
   </w:style>
 </w:styles>
-</file>
-
-<file path=word/glossary/webSettings.xml><?xml version="1.0" encoding="utf-8"?>
-<w:webSettings xmlns:mc="http://schemas.openxmlformats.org/markup-compatibility/2006" xmlns:r="http://schemas.openxmlformats.org/officeDocument/2006/relationships" xmlns:w="http://schemas.openxmlformats.org/wordprocessingml/2006/main" xmlns:w14="http://schemas.microsoft.com/office/word/2010/wordml" xmlns:w15="http://schemas.microsoft.com/office/word/2012/wordml" xmlns:w16se="http://schemas.microsoft.com/office/word/2015/wordml/symex" mc:Ignorable="w14 w15 w16se">
-  <w:optimizeForBrowser/>
-  <w:allowPNG/>
-</w:webSettings>
 </file>
 
 <file path=word/theme/theme1.xml><?xml version="1.0" encoding="utf-8"?>
@@ -7039,7 +7820,7 @@
 </file>
 
 <file path=customXml/itemProps1.xml><?xml version="1.0" encoding="utf-8"?>
-<ds:datastoreItem xmlns:ds="http://schemas.openxmlformats.org/officeDocument/2006/customXml" ds:itemID="{D503F8AD-D476-44B1-9D42-CDBDBDCDDCCA}">
+<ds:datastoreItem xmlns:ds="http://schemas.openxmlformats.org/officeDocument/2006/customXml" ds:itemID="{D09B1BF3-681C-4889-B671-0D9A8A7E492B}">
   <ds:schemaRefs>
     <ds:schemaRef ds:uri="http://schemas.openxmlformats.org/officeDocument/2006/bibliography"/>
   </ds:schemaRefs>

</xml_diff>